<commit_message>
Minor fixes for "06.1. Multidimentional Arrays" exercises
</commit_message>
<xml_diff>
--- a/Courses/Software-Sciences/Module-2-DS-and-Algo-New/06-Additional-Exercises/06.1-Multidimensional-Arrays-Lab.docx
+++ b/Courses/Software-Sciences/Module-2-DS-and-Algo-New/06-Additional-Exercises/06.1-Multidimensional-Arrays-Lab.docx
@@ -4,21 +4,19 @@
   <w:body>
     <w:p>
       <w:pPr>
-        <w:pStyle w:val="1"/>
+        <w:pStyle w:val="Heading1"/>
         <w:spacing w:line="240" w:lineRule="auto"/>
         <w:jc w:val="center"/>
         <w:rPr>
           <w:lang w:val="bg-BG"/>
         </w:rPr>
       </w:pPr>
-      <w:proofErr w:type="spellStart"/>
       <w:r>
         <w:rPr>
           <w:lang w:val="bg-BG"/>
         </w:rPr>
         <w:t>Лаб</w:t>
       </w:r>
-      <w:proofErr w:type="spellEnd"/>
       <w:r>
         <w:rPr>
           <w:lang w:val="bg-BG"/>
@@ -44,18 +42,8 @@
           <w:color w:val="000000" w:themeColor="text1"/>
           <w:lang w:val="bg-BG"/>
         </w:rPr>
-        <w:t xml:space="preserve">Тествайте решението в </w:t>
-      </w:r>
-      <w:proofErr w:type="spellStart"/>
-      <w:r>
-        <w:rPr>
-          <w:rFonts w:ascii="Calibri" w:eastAsia="Calibri" w:hAnsi="Calibri" w:cs="Calibri"/>
-          <w:color w:val="000000" w:themeColor="text1"/>
-          <w:lang w:val="bg-BG"/>
-        </w:rPr>
-        <w:t>Judge</w:t>
-      </w:r>
-      <w:proofErr w:type="spellEnd"/>
+        <w:t>Тествайте решението в Judge</w:t>
+      </w:r>
       <w:r>
         <w:rPr>
           <w:lang w:val="bg-BG"/>
@@ -65,7 +53,7 @@
       <w:hyperlink r:id="rId8">
         <w:r>
           <w:rPr>
-            <w:rStyle w:val="a9"/>
+            <w:rStyle w:val="Hyperlink"/>
             <w:lang w:val="bg-BG"/>
           </w:rPr>
           <w:t>https://judge.softuni.bg/Contests/3174/Additional-Exercises</w:t>
@@ -80,21 +68,19 @@
     </w:p>
     <w:p>
       <w:pPr>
-        <w:pStyle w:val="2"/>
-        <w:numPr>
-          <w:ilvl w:val="0"/>
-          <w:numId w:val="4"/>
-        </w:numPr>
-        <w:spacing w:line="240" w:lineRule="auto"/>
-        <w:rPr>
-          <w:lang w:val="bg-BG"/>
-        </w:rPr>
-      </w:pPr>
-      <w:r>
-        <w:rPr>
-          <w:lang w:val="bg-BG"/>
-        </w:rPr>
-        <w:t>Основен диагонал</w:t>
+        <w:pStyle w:val="Heading2"/>
+        <w:rPr>
+          <w:lang w:val="bg-BG"/>
+        </w:rPr>
+      </w:pPr>
+      <w:r>
+        <w:rPr>
+          <w:lang w:val="bg-BG"/>
+        </w:rPr>
+        <w:t xml:space="preserve">Основен </w:t>
+      </w:r>
+      <w:r>
+        <w:t>диагонал</w:t>
       </w:r>
     </w:p>
     <w:p>
@@ -123,6 +109,126 @@
           <w:lang w:val="bg-BG"/>
         </w:rPr>
         <w:t>.</w:t>
+      </w:r>
+      <w:r>
+        <w:rPr>
+          <w:lang w:val="bg-BG"/>
+        </w:rPr>
+        <w:t xml:space="preserve"> </w:t>
+      </w:r>
+      <w:r>
+        <w:rPr>
+          <w:lang w:val="bg-BG"/>
+        </w:rPr>
+        <w:t>Основен диагонал на матрица</w:t>
+      </w:r>
+      <w:r>
+        <w:rPr>
+          <w:lang w:val="bg-BG"/>
+        </w:rPr>
+        <w:t xml:space="preserve"> представлява диагонала от</w:t>
+      </w:r>
+      <w:r>
+        <w:rPr>
+          <w:lang w:val="bg-BG"/>
+        </w:rPr>
+        <w:t xml:space="preserve"> </w:t>
+      </w:r>
+      <w:r>
+        <w:rPr>
+          <w:b/>
+          <w:bCs/>
+          <w:lang w:val="bg-BG"/>
+        </w:rPr>
+        <w:t>всички елементи</w:t>
+      </w:r>
+      <w:r>
+        <w:rPr>
+          <w:lang w:val="bg-BG"/>
+        </w:rPr>
+        <w:t xml:space="preserve">, чиито </w:t>
+      </w:r>
+      <w:r>
+        <w:rPr>
+          <w:lang w:val="bg-BG"/>
+        </w:rPr>
+        <w:t xml:space="preserve">индекси за </w:t>
+      </w:r>
+      <w:r>
+        <w:rPr>
+          <w:b/>
+          <w:bCs/>
+          <w:lang w:val="bg-BG"/>
+        </w:rPr>
+        <w:t>номер на</w:t>
+      </w:r>
+      <w:r>
+        <w:rPr>
+          <w:lang w:val="bg-BG"/>
+        </w:rPr>
+        <w:t xml:space="preserve"> </w:t>
+      </w:r>
+      <w:r>
+        <w:rPr>
+          <w:b/>
+          <w:bCs/>
+          <w:lang w:val="bg-BG"/>
+        </w:rPr>
+        <w:t>ред</w:t>
+      </w:r>
+      <w:r>
+        <w:rPr>
+          <w:lang w:val="bg-BG"/>
+        </w:rPr>
+        <w:t xml:space="preserve"> и </w:t>
+      </w:r>
+      <w:r>
+        <w:rPr>
+          <w:b/>
+          <w:bCs/>
+          <w:lang w:val="bg-BG"/>
+        </w:rPr>
+        <w:t>номер на</w:t>
+      </w:r>
+      <w:r>
+        <w:rPr>
+          <w:lang w:val="bg-BG"/>
+        </w:rPr>
+        <w:t xml:space="preserve"> </w:t>
+      </w:r>
+      <w:r>
+        <w:rPr>
+          <w:b/>
+          <w:bCs/>
+          <w:lang w:val="bg-BG"/>
+        </w:rPr>
+        <w:t>колона</w:t>
+      </w:r>
+      <w:r>
+        <w:rPr>
+          <w:lang w:val="bg-BG"/>
+        </w:rPr>
+        <w:t xml:space="preserve"> са </w:t>
+      </w:r>
+      <w:r>
+        <w:rPr>
+          <w:b/>
+          <w:bCs/>
+          <w:lang w:val="bg-BG"/>
+        </w:rPr>
+        <w:t>равни</w:t>
+      </w:r>
+      <w:r>
+        <w:rPr>
+          <w:lang w:val="bg-BG"/>
+        </w:rPr>
+        <w:t xml:space="preserve"> </w:t>
+      </w:r>
+      <w:r>
+        <w:rPr>
+          <w:lang w:val="bg-BG"/>
+        </w:rPr>
+        <w:t>– ред 0, колона 0 – ред 1, колона 1 – ред 2, колона 2 и т.н.</w:t>
       </w:r>
     </w:p>
     <w:p>
@@ -192,7 +298,7 @@
     </w:p>
     <w:p>
       <w:pPr>
-        <w:pStyle w:val="3"/>
+        <w:pStyle w:val="Heading3"/>
         <w:spacing w:line="240" w:lineRule="auto"/>
         <w:rPr>
           <w:lang w:val="bg-BG"/>
@@ -207,7 +313,7 @@
     </w:p>
     <w:p>
       <w:pPr>
-        <w:pStyle w:val="ac"/>
+        <w:pStyle w:val="ListParagraph"/>
         <w:numPr>
           <w:ilvl w:val="0"/>
           <w:numId w:val="5"/>
@@ -252,12 +358,12 @@
         <w:rPr>
           <w:lang w:val="bg-BG"/>
         </w:rPr>
-        <w:t xml:space="preserve"> - размерът на квадратната матрицата</w:t>
+        <w:t xml:space="preserve"> - размер на квадратната матрицата</w:t>
       </w:r>
     </w:p>
     <w:p>
       <w:pPr>
-        <w:pStyle w:val="ac"/>
+        <w:pStyle w:val="ListParagraph"/>
         <w:numPr>
           <w:ilvl w:val="0"/>
           <w:numId w:val="5"/>
@@ -296,13 +402,7 @@
           <w:bCs/>
           <w:lang w:val="bg-BG"/>
         </w:rPr>
-        <w:t>всички редиците</w:t>
-      </w:r>
-      <w:r>
-        <w:rPr>
-          <w:lang w:val="bg-BG"/>
-        </w:rPr>
-        <w:t xml:space="preserve"> - </w:t>
+        <w:t xml:space="preserve">всички </w:t>
       </w:r>
       <w:r>
         <w:rPr>
@@ -310,6 +410,20 @@
           <w:bCs/>
           <w:lang w:val="bg-BG"/>
         </w:rPr>
+        <w:t>редове</w:t>
+      </w:r>
+      <w:r>
+        <w:rPr>
+          <w:lang w:val="bg-BG"/>
+        </w:rPr>
+        <w:t xml:space="preserve"> - </w:t>
+      </w:r>
+      <w:r>
+        <w:rPr>
+          <w:b/>
+          <w:bCs/>
+          <w:lang w:val="bg-BG"/>
+        </w:rPr>
         <w:t xml:space="preserve">N </w:t>
       </w:r>
       <w:r>
@@ -321,22 +435,18 @@
     </w:p>
     <w:p>
       <w:pPr>
-        <w:pStyle w:val="3"/>
-        <w:spacing w:line="240" w:lineRule="auto"/>
-        <w:rPr>
-          <w:lang w:val="bg-BG"/>
-        </w:rPr>
-      </w:pPr>
-      <w:r>
-        <w:rPr>
-          <w:lang w:val="bg-BG"/>
-        </w:rPr>
+        <w:pStyle w:val="Heading3"/>
+        <w:rPr>
+          <w:lang w:val="bg-BG"/>
+        </w:rPr>
+      </w:pPr>
+      <w:r>
         <w:t>Примери</w:t>
       </w:r>
     </w:p>
     <w:tbl>
       <w:tblPr>
-        <w:tblStyle w:val="af"/>
+        <w:tblStyle w:val="TableGrid"/>
         <w:tblW w:w="2524" w:type="dxa"/>
         <w:tblInd w:w="23" w:type="dxa"/>
         <w:tblLayout w:type="fixed"/>
@@ -660,21 +770,19 @@
     </w:tbl>
     <w:p>
       <w:pPr>
-        <w:pStyle w:val="2"/>
-        <w:numPr>
-          <w:ilvl w:val="0"/>
-          <w:numId w:val="4"/>
-        </w:numPr>
-        <w:spacing w:line="240" w:lineRule="auto"/>
-        <w:rPr>
-          <w:lang w:val="bg-BG"/>
-        </w:rPr>
-      </w:pPr>
-      <w:r>
-        <w:rPr>
-          <w:lang w:val="bg-BG"/>
-        </w:rPr>
-        <w:t>Символи в матрицата</w:t>
+        <w:pStyle w:val="Heading2"/>
+        <w:rPr>
+          <w:lang w:val="bg-BG"/>
+        </w:rPr>
+      </w:pPr>
+      <w:r>
+        <w:rPr>
+          <w:lang w:val="bg-BG"/>
+        </w:rPr>
+        <w:t xml:space="preserve">Символи в </w:t>
+      </w:r>
+      <w:r>
+        <w:t>матрицата</w:t>
       </w:r>
     </w:p>
     <w:p>
@@ -730,13 +838,7 @@
           <w:bCs/>
           <w:lang w:val="bg-BG"/>
         </w:rPr>
-        <w:t xml:space="preserve">редиците </w:t>
-      </w:r>
-      <w:r>
-        <w:rPr>
-          <w:lang w:val="bg-BG"/>
-        </w:rPr>
-        <w:t xml:space="preserve">на </w:t>
+        <w:t>редовете</w:t>
       </w:r>
       <w:r>
         <w:rPr>
@@ -744,37 +846,13 @@
           <w:bCs/>
           <w:lang w:val="bg-BG"/>
         </w:rPr>
-        <w:t>матрицата</w:t>
-      </w:r>
-      <w:r>
-        <w:rPr>
-          <w:lang w:val="bg-BG"/>
-        </w:rPr>
-        <w:t xml:space="preserve">. На следващите N реда ще получите редиците на матрицата. Всяка редица ще съдържа </w:t>
-      </w:r>
-      <w:r>
-        <w:rPr>
-          <w:lang w:val="bg-BG"/>
-        </w:rPr>
-        <w:t xml:space="preserve">ASCII символи. След това ще получите символ. </w:t>
-      </w:r>
-      <w:r>
-        <w:rPr>
-          <w:lang w:val="bg-BG"/>
-        </w:rPr>
-        <w:t>Намерете първият символ, ко</w:t>
-      </w:r>
-      <w:r>
-        <w:rPr>
-          <w:lang w:val="bg-BG"/>
-        </w:rPr>
-        <w:t>й</w:t>
-      </w:r>
-      <w:r>
-        <w:rPr>
-          <w:lang w:val="bg-BG"/>
-        </w:rPr>
-        <w:t xml:space="preserve">то </w:t>
+        <w:t xml:space="preserve"> </w:t>
+      </w:r>
+      <w:r>
+        <w:rPr>
+          <w:lang w:val="bg-BG"/>
+        </w:rPr>
+        <w:t xml:space="preserve">на </w:t>
       </w:r>
       <w:r>
         <w:rPr>
@@ -782,6 +860,114 @@
           <w:bCs/>
           <w:lang w:val="bg-BG"/>
         </w:rPr>
+        <w:t>матрицата</w:t>
+      </w:r>
+      <w:r>
+        <w:rPr>
+          <w:lang w:val="bg-BG"/>
+        </w:rPr>
+        <w:t xml:space="preserve">. На следващите </w:t>
+      </w:r>
+      <w:r>
+        <w:rPr>
+          <w:b/>
+          <w:bCs/>
+          <w:lang w:val="bg-BG"/>
+        </w:rPr>
+        <w:t>N реда</w:t>
+      </w:r>
+      <w:r>
+        <w:rPr>
+          <w:lang w:val="bg-BG"/>
+        </w:rPr>
+        <w:t xml:space="preserve"> ще получите </w:t>
+      </w:r>
+      <w:r>
+        <w:rPr>
+          <w:b/>
+          <w:bCs/>
+          <w:lang w:val="bg-BG"/>
+        </w:rPr>
+        <w:t>редовете</w:t>
+      </w:r>
+      <w:r>
+        <w:rPr>
+          <w:b/>
+          <w:bCs/>
+          <w:lang w:val="bg-BG"/>
+        </w:rPr>
+        <w:t xml:space="preserve"> на матрицата</w:t>
+      </w:r>
+      <w:r>
+        <w:rPr>
+          <w:lang w:val="bg-BG"/>
+        </w:rPr>
+        <w:t xml:space="preserve">. Всяка редица ще съдържа </w:t>
+      </w:r>
+      <w:r>
+        <w:rPr>
+          <w:b/>
+          <w:bCs/>
+          <w:lang w:val="bg-BG"/>
+        </w:rPr>
+        <w:t>ASCII символи</w:t>
+      </w:r>
+      <w:r>
+        <w:rPr>
+          <w:lang w:val="bg-BG"/>
+        </w:rPr>
+        <w:t xml:space="preserve">. </w:t>
+      </w:r>
+      <w:r>
+        <w:rPr>
+          <w:lang w:val="bg-BG"/>
+        </w:rPr>
+        <w:t>Накрая</w:t>
+      </w:r>
+      <w:r>
+        <w:rPr>
+          <w:lang w:val="bg-BG"/>
+        </w:rPr>
+        <w:t xml:space="preserve"> ще получите </w:t>
+      </w:r>
+      <w:r>
+        <w:rPr>
+          <w:b/>
+          <w:bCs/>
+          <w:lang w:val="bg-BG"/>
+        </w:rPr>
+        <w:t>символ</w:t>
+      </w:r>
+      <w:r>
+        <w:rPr>
+          <w:lang w:val="bg-BG"/>
+        </w:rPr>
+        <w:t xml:space="preserve">. </w:t>
+      </w:r>
+      <w:r>
+        <w:rPr>
+          <w:lang w:val="bg-BG"/>
+        </w:rPr>
+        <w:t>Намерете първия символ, ко</w:t>
+      </w:r>
+      <w:r>
+        <w:rPr>
+          <w:lang w:val="bg-BG"/>
+        </w:rPr>
+        <w:t>й</w:t>
+      </w:r>
+      <w:r>
+        <w:rPr>
+          <w:lang w:val="bg-BG"/>
+        </w:rPr>
+        <w:t xml:space="preserve">то </w:t>
+      </w:r>
+      <w:r>
+        <w:rPr>
+          <w:b/>
+          <w:bCs/>
+          <w:lang w:val="bg-BG"/>
+        </w:rPr>
         <w:t xml:space="preserve">съвпада </w:t>
       </w:r>
       <w:r>
@@ -808,7 +994,19 @@
         <w:rPr>
           <w:lang w:val="bg-BG"/>
         </w:rPr>
-        <w:t>". Ако няма съвпадения отпечатайте:</w:t>
+        <w:t>". Ако няма съвпадения</w:t>
+      </w:r>
+      <w:r>
+        <w:rPr>
+          <w:lang w:val="bg-BG"/>
+        </w:rPr>
+        <w:t>,</w:t>
+      </w:r>
+      <w:r>
+        <w:rPr>
+          <w:lang w:val="bg-BG"/>
+        </w:rPr>
+        <w:t xml:space="preserve"> отпечатайте:</w:t>
       </w:r>
     </w:p>
     <w:p>
@@ -847,108 +1045,8 @@
           <w:noProof w:val="0"/>
           <w:lang w:val="bg-BG"/>
         </w:rPr>
-        <w:t xml:space="preserve">} </w:t>
-      </w:r>
-      <w:proofErr w:type="spellStart"/>
-      <w:r>
-        <w:rPr>
-          <w:rStyle w:val="CodeChar"/>
-          <w:noProof w:val="0"/>
-          <w:lang w:val="bg-BG"/>
-        </w:rPr>
-        <w:t>does</w:t>
-      </w:r>
-      <w:proofErr w:type="spellEnd"/>
-      <w:r>
-        <w:rPr>
-          <w:rStyle w:val="CodeChar"/>
-          <w:noProof w:val="0"/>
-          <w:lang w:val="bg-BG"/>
-        </w:rPr>
-        <w:t xml:space="preserve"> </w:t>
-      </w:r>
-      <w:proofErr w:type="spellStart"/>
-      <w:r>
-        <w:rPr>
-          <w:rStyle w:val="CodeChar"/>
-          <w:noProof w:val="0"/>
-          <w:lang w:val="bg-BG"/>
-        </w:rPr>
-        <w:t>not</w:t>
-      </w:r>
-      <w:proofErr w:type="spellEnd"/>
-      <w:r>
-        <w:rPr>
-          <w:rStyle w:val="CodeChar"/>
-          <w:noProof w:val="0"/>
-          <w:lang w:val="bg-BG"/>
-        </w:rPr>
-        <w:t xml:space="preserve"> </w:t>
-      </w:r>
-      <w:proofErr w:type="spellStart"/>
-      <w:r>
-        <w:rPr>
-          <w:rStyle w:val="CodeChar"/>
-          <w:noProof w:val="0"/>
-          <w:lang w:val="bg-BG"/>
-        </w:rPr>
-        <w:t>occur</w:t>
-      </w:r>
-      <w:proofErr w:type="spellEnd"/>
-      <w:r>
-        <w:rPr>
-          <w:rStyle w:val="CodeChar"/>
-          <w:noProof w:val="0"/>
-          <w:lang w:val="bg-BG"/>
-        </w:rPr>
-        <w:t xml:space="preserve"> </w:t>
-      </w:r>
-      <w:proofErr w:type="spellStart"/>
-      <w:r>
-        <w:rPr>
-          <w:rStyle w:val="CodeChar"/>
-          <w:noProof w:val="0"/>
-          <w:lang w:val="bg-BG"/>
-        </w:rPr>
-        <w:t>in</w:t>
-      </w:r>
-      <w:proofErr w:type="spellEnd"/>
-      <w:r>
-        <w:rPr>
-          <w:rStyle w:val="CodeChar"/>
-          <w:noProof w:val="0"/>
-          <w:lang w:val="bg-BG"/>
-        </w:rPr>
-        <w:t xml:space="preserve"> </w:t>
-      </w:r>
-      <w:proofErr w:type="spellStart"/>
-      <w:r>
-        <w:rPr>
-          <w:rStyle w:val="CodeChar"/>
-          <w:noProof w:val="0"/>
-          <w:lang w:val="bg-BG"/>
-        </w:rPr>
-        <w:t>the</w:t>
-      </w:r>
-      <w:proofErr w:type="spellEnd"/>
-      <w:r>
-        <w:rPr>
-          <w:rStyle w:val="CodeChar"/>
-          <w:noProof w:val="0"/>
-          <w:lang w:val="bg-BG"/>
-        </w:rPr>
-        <w:t xml:space="preserve"> </w:t>
-      </w:r>
-      <w:proofErr w:type="spellStart"/>
-      <w:r>
-        <w:rPr>
-          <w:rStyle w:val="CodeChar"/>
-          <w:noProof w:val="0"/>
-          <w:lang w:val="bg-BG"/>
-        </w:rPr>
-        <w:t>matrix</w:t>
-      </w:r>
-      <w:proofErr w:type="spellEnd"/>
+        <w:t>} does not occur in the matrix</w:t>
+      </w:r>
       <w:r>
         <w:rPr>
           <w:lang w:val="bg-BG"/>
@@ -958,22 +1056,33 @@
     </w:p>
     <w:p>
       <w:pPr>
-        <w:pStyle w:val="3"/>
-        <w:spacing w:line="240" w:lineRule="auto"/>
-        <w:rPr>
-          <w:lang w:val="bg-BG"/>
-        </w:rPr>
-      </w:pPr>
-      <w:r>
-        <w:rPr>
-          <w:lang w:val="bg-BG"/>
-        </w:rPr>
+        <w:spacing w:before="0" w:after="200"/>
+        <w:rPr>
+          <w:lang w:val="bg-BG"/>
+        </w:rPr>
+      </w:pPr>
+      <w:r>
+        <w:rPr>
+          <w:lang w:val="bg-BG"/>
+        </w:rPr>
+        <w:br w:type="page"/>
+      </w:r>
+    </w:p>
+    <w:p>
+      <w:pPr>
+        <w:pStyle w:val="Heading3"/>
+        <w:rPr>
+          <w:lang w:val="bg-BG"/>
+        </w:rPr>
+      </w:pPr>
+      <w:r>
+        <w:lastRenderedPageBreak/>
         <w:t>Примери</w:t>
       </w:r>
     </w:p>
     <w:tbl>
       <w:tblPr>
-        <w:tblStyle w:val="af"/>
+        <w:tblStyle w:val="TableGrid"/>
         <w:tblW w:w="5217" w:type="dxa"/>
         <w:tblInd w:w="23" w:type="dxa"/>
         <w:tblLayout w:type="fixed"/>
@@ -1091,7 +1200,6 @@
                 <w:rFonts w:ascii="Consolas" w:hAnsi="Consolas"/>
                 <w:noProof/>
               </w:rPr>
-              <w:lastRenderedPageBreak/>
               <w:t>DEF</w:t>
             </w:r>
           </w:p>
@@ -1162,7 +1270,6 @@
                 <w:rFonts w:ascii="Consolas" w:hAnsi="Consolas"/>
                 <w:noProof/>
               </w:rPr>
-              <w:lastRenderedPageBreak/>
               <w:t>(2, 1)</w:t>
             </w:r>
           </w:p>
@@ -1295,23 +1402,19 @@
     </w:tbl>
     <w:p>
       <w:pPr>
-        <w:pStyle w:val="2"/>
-        <w:numPr>
-          <w:ilvl w:val="0"/>
-          <w:numId w:val="4"/>
-        </w:numPr>
-        <w:spacing w:line="240" w:lineRule="auto"/>
-        <w:rPr>
-          <w:rFonts w:ascii="Calibri" w:eastAsia="Calibri" w:hAnsi="Calibri" w:cs="Calibri"/>
-          <w:lang w:val="bg-BG"/>
-        </w:rPr>
-      </w:pPr>
-      <w:r>
-        <w:rPr>
-          <w:rFonts w:ascii="Calibri" w:eastAsia="Calibri" w:hAnsi="Calibri" w:cs="Calibri"/>
-          <w:lang w:val="bg-BG"/>
-        </w:rPr>
-        <w:t>Разбъркана матрица</w:t>
+        <w:pStyle w:val="Heading2"/>
+        <w:rPr>
+          <w:lang w:val="bg-BG"/>
+        </w:rPr>
+      </w:pPr>
+      <w:r>
+        <w:t>Разбъркана</w:t>
+      </w:r>
+      <w:r>
+        <w:rPr>
+          <w:lang w:val="bg-BG"/>
+        </w:rPr>
+        <w:t xml:space="preserve"> матрица</w:t>
       </w:r>
     </w:p>
     <w:p>
@@ -1361,15 +1464,31 @@
           <w:color w:val="000000" w:themeColor="text1"/>
           <w:lang w:val="bg-BG"/>
         </w:rPr>
-        <w:t xml:space="preserve"> матрица от низ и се</w:t>
-      </w:r>
-      <w:r>
-        <w:rPr>
-          <w:rFonts w:ascii="Calibri" w:eastAsia="Calibri" w:hAnsi="Calibri" w:cs="Calibri"/>
-          <w:color w:val="000000" w:themeColor="text1"/>
-          <w:lang w:val="bg-BG"/>
-        </w:rPr>
-        <w:t xml:space="preserve"> модифицират</w:t>
+        <w:t xml:space="preserve"> матрица от низ</w:t>
+      </w:r>
+      <w:r>
+        <w:rPr>
+          <w:rFonts w:ascii="Calibri" w:eastAsia="Calibri" w:hAnsi="Calibri" w:cs="Calibri"/>
+          <w:color w:val="000000" w:themeColor="text1"/>
+          <w:lang w:val="bg-BG"/>
+        </w:rPr>
+        <w:t>ове</w:t>
+      </w:r>
+      <w:r>
+        <w:rPr>
+          <w:rFonts w:ascii="Calibri" w:eastAsia="Calibri" w:hAnsi="Calibri" w:cs="Calibri"/>
+          <w:color w:val="000000" w:themeColor="text1"/>
+          <w:lang w:val="bg-BG"/>
+        </w:rPr>
+        <w:t xml:space="preserve"> и </w:t>
+      </w:r>
+      <w:r>
+        <w:rPr>
+          <w:rFonts w:ascii="Calibri" w:eastAsia="Calibri" w:hAnsi="Calibri" w:cs="Calibri"/>
+          <w:color w:val="000000" w:themeColor="text1"/>
+          <w:lang w:val="bg-BG"/>
+        </w:rPr>
+        <w:t>модифицира</w:t>
       </w:r>
       <w:r>
         <w:rPr>
@@ -1433,7 +1552,23 @@
           <w:color w:val="000000" w:themeColor="text1"/>
           <w:lang w:val="bg-BG"/>
         </w:rPr>
-        <w:t>ако на</w:t>
+        <w:t>ак</w:t>
+      </w:r>
+      <w:r>
+        <w:rPr>
+          <w:rFonts w:ascii="Calibri" w:eastAsia="Calibri" w:hAnsi="Calibri" w:cs="Calibri"/>
+          <w:color w:val="000000" w:themeColor="text1"/>
+          <w:lang w:val="bg-BG"/>
+        </w:rPr>
+        <w:t>т</w:t>
+      </w:r>
+      <w:r>
+        <w:rPr>
+          <w:rFonts w:ascii="Calibri" w:eastAsia="Calibri" w:hAnsi="Calibri" w:cs="Calibri"/>
+          <w:color w:val="000000" w:themeColor="text1"/>
+          <w:lang w:val="bg-BG"/>
+        </w:rPr>
+        <w:t>о на</w:t>
       </w:r>
       <w:r>
         <w:rPr>
@@ -1513,7 +1648,6 @@
         </w:rPr>
         <w:t>Вашата програма трябва да получи команди в следния формат: "</w:t>
       </w:r>
-      <w:proofErr w:type="spellStart"/>
       <w:r>
         <w:rPr>
           <w:rFonts w:ascii="Consolas" w:eastAsia="Consolas" w:hAnsi="Consolas" w:cs="Consolas"/>
@@ -1522,9 +1656,172 @@
           <w:color w:val="000000" w:themeColor="text1"/>
           <w:lang w:val="bg-BG"/>
         </w:rPr>
-        <w:t>swap</w:t>
-      </w:r>
-      <w:proofErr w:type="spellEnd"/>
+        <w:t>swap редица1 колона1 редица2 колона2</w:t>
+      </w:r>
+      <w:r>
+        <w:rPr>
+          <w:rFonts w:ascii="Calibri" w:eastAsia="Calibri" w:hAnsi="Calibri" w:cs="Calibri"/>
+          <w:color w:val="000000" w:themeColor="text1"/>
+          <w:lang w:val="bg-BG"/>
+        </w:rPr>
+        <w:t>", където редица1, колона</w:t>
+      </w:r>
+      <w:r>
+        <w:rPr>
+          <w:rFonts w:ascii="Calibri" w:eastAsia="Calibri" w:hAnsi="Calibri" w:cs="Calibri"/>
+          <w:color w:val="000000" w:themeColor="text1"/>
+          <w:lang w:val="bg-BG"/>
+        </w:rPr>
+        <w:t>1, редица2, колона2 са ко</w:t>
+      </w:r>
+      <w:r>
+        <w:rPr>
+          <w:rFonts w:ascii="Calibri" w:eastAsia="Calibri" w:hAnsi="Calibri" w:cs="Calibri"/>
+          <w:color w:val="000000" w:themeColor="text1"/>
+          <w:lang w:val="bg-BG"/>
+        </w:rPr>
+        <w:t>о</w:t>
+      </w:r>
+      <w:r>
+        <w:rPr>
+          <w:rFonts w:ascii="Calibri" w:eastAsia="Calibri" w:hAnsi="Calibri" w:cs="Calibri"/>
+          <w:color w:val="000000" w:themeColor="text1"/>
+          <w:lang w:val="bg-BG"/>
+        </w:rPr>
+        <w:t xml:space="preserve">рдинати в матрицата. Трябва да сменяте стойностите на </w:t>
+      </w:r>
+      <w:r>
+        <w:rPr>
+          <w:rFonts w:ascii="Calibri" w:eastAsia="Calibri" w:hAnsi="Calibri" w:cs="Calibri"/>
+          <w:color w:val="000000" w:themeColor="text1"/>
+          <w:lang w:val="bg-BG"/>
+        </w:rPr>
+        <w:t>дадените ко</w:t>
+      </w:r>
+      <w:r>
+        <w:rPr>
+          <w:rFonts w:ascii="Calibri" w:eastAsia="Calibri" w:hAnsi="Calibri" w:cs="Calibri"/>
+          <w:color w:val="000000" w:themeColor="text1"/>
+          <w:lang w:val="bg-BG"/>
+        </w:rPr>
+        <w:t>о</w:t>
+      </w:r>
+      <w:r>
+        <w:rPr>
+          <w:rFonts w:ascii="Calibri" w:eastAsia="Calibri" w:hAnsi="Calibri" w:cs="Calibri"/>
+          <w:color w:val="000000" w:themeColor="text1"/>
+          <w:lang w:val="bg-BG"/>
+        </w:rPr>
+        <w:t>рдинати (клетка [редица1, колона1]) с клетка</w:t>
+      </w:r>
+      <w:r>
+        <w:rPr>
+          <w:rFonts w:ascii="Calibri" w:eastAsia="Calibri" w:hAnsi="Calibri" w:cs="Calibri"/>
+          <w:color w:val="000000" w:themeColor="text1"/>
+          <w:lang w:val="bg-BG"/>
+        </w:rPr>
+        <w:t>[редица2, колона2]</w:t>
+      </w:r>
+      <w:r>
+        <w:rPr>
+          <w:rFonts w:ascii="Calibri" w:eastAsia="Calibri" w:hAnsi="Calibri" w:cs="Calibri"/>
+          <w:color w:val="000000" w:themeColor="text1"/>
+          <w:lang w:val="bg-BG"/>
+        </w:rPr>
+        <w:t>)</w:t>
+      </w:r>
+      <w:r>
+        <w:rPr>
+          <w:rFonts w:ascii="Calibri" w:eastAsia="Calibri" w:hAnsi="Calibri" w:cs="Calibri"/>
+          <w:color w:val="000000" w:themeColor="text1"/>
+          <w:lang w:val="bg-BG"/>
+        </w:rPr>
+        <w:t xml:space="preserve"> и трябва да отпечатате всяка стъпка (</w:t>
+      </w:r>
+      <w:r>
+        <w:rPr>
+          <w:rFonts w:ascii="Calibri" w:eastAsia="Calibri" w:hAnsi="Calibri" w:cs="Calibri"/>
+          <w:color w:val="000000" w:themeColor="text1"/>
+          <w:lang w:val="bg-BG"/>
+        </w:rPr>
+        <w:t>така ще можете да проверите дали така е вярн</w:t>
+      </w:r>
+      <w:r>
+        <w:rPr>
+          <w:rFonts w:ascii="Calibri" w:eastAsia="Calibri" w:hAnsi="Calibri" w:cs="Calibri"/>
+          <w:color w:val="000000" w:themeColor="text1"/>
+          <w:lang w:val="bg-BG"/>
+        </w:rPr>
+        <w:t>о изпълнен</w:t>
+      </w:r>
+      <w:r>
+        <w:rPr>
+          <w:rFonts w:ascii="Calibri" w:eastAsia="Calibri" w:hAnsi="Calibri" w:cs="Calibri"/>
+          <w:color w:val="000000" w:themeColor="text1"/>
+          <w:lang w:val="bg-BG"/>
+        </w:rPr>
+        <w:t>а</w:t>
+      </w:r>
+      <w:r>
+        <w:rPr>
+          <w:rFonts w:ascii="Calibri" w:eastAsia="Calibri" w:hAnsi="Calibri" w:cs="Calibri"/>
+          <w:color w:val="000000" w:themeColor="text1"/>
+          <w:lang w:val="bg-BG"/>
+        </w:rPr>
+        <w:t>)</w:t>
+      </w:r>
+      <w:r>
+        <w:rPr>
+          <w:rFonts w:ascii="Calibri" w:eastAsia="Calibri" w:hAnsi="Calibri" w:cs="Calibri"/>
+          <w:color w:val="000000" w:themeColor="text1"/>
+          <w:lang w:val="bg-BG"/>
+        </w:rPr>
+        <w:t>.</w:t>
+      </w:r>
+    </w:p>
+    <w:p>
+      <w:pPr>
+        <w:jc w:val="both"/>
+        <w:rPr>
+          <w:rFonts w:ascii="Calibri" w:eastAsia="Calibri" w:hAnsi="Calibri" w:cs="Calibri"/>
+          <w:color w:val="000000" w:themeColor="text1"/>
+          <w:lang w:val="bg-BG"/>
+        </w:rPr>
+      </w:pPr>
+      <w:r>
+        <w:rPr>
+          <w:rFonts w:ascii="Calibri" w:eastAsia="Calibri" w:hAnsi="Calibri" w:cs="Calibri"/>
+          <w:color w:val="000000" w:themeColor="text1"/>
+          <w:lang w:val="bg-BG"/>
+        </w:rPr>
+        <w:t xml:space="preserve">Ако командата е </w:t>
+      </w:r>
+      <w:r>
+        <w:rPr>
+          <w:rFonts w:ascii="Calibri" w:eastAsia="Calibri" w:hAnsi="Calibri" w:cs="Calibri"/>
+          <w:b/>
+          <w:bCs/>
+          <w:color w:val="000000" w:themeColor="text1"/>
+          <w:lang w:val="bg-BG"/>
+        </w:rPr>
+        <w:t xml:space="preserve">невалидна </w:t>
+      </w:r>
+      <w:r>
+        <w:rPr>
+          <w:rFonts w:ascii="Calibri" w:eastAsia="Calibri" w:hAnsi="Calibri" w:cs="Calibri"/>
+          <w:color w:val="000000" w:themeColor="text1"/>
+          <w:lang w:val="bg-BG"/>
+        </w:rPr>
+        <w:t xml:space="preserve">(няма дума </w:t>
+      </w:r>
+      <w:r>
+        <w:rPr>
+          <w:rFonts w:ascii="Consolas" w:eastAsia="Consolas" w:hAnsi="Consolas" w:cs="Consolas"/>
+          <w:color w:val="000000" w:themeColor="text1"/>
+          <w:lang w:val="bg-BG"/>
+        </w:rPr>
+        <w:t>"</w:t>
+      </w:r>
       <w:r>
         <w:rPr>
           <w:rFonts w:ascii="Consolas" w:eastAsia="Consolas" w:hAnsi="Consolas" w:cs="Consolas"/>
@@ -1533,27 +1830,27 @@
           <w:color w:val="000000" w:themeColor="text1"/>
           <w:lang w:val="bg-BG"/>
         </w:rPr>
-        <w:t xml:space="preserve"> редица1 колона1 редица2 колона2</w:t>
-      </w:r>
-      <w:r>
-        <w:rPr>
-          <w:rFonts w:ascii="Calibri" w:eastAsia="Calibri" w:hAnsi="Calibri" w:cs="Calibri"/>
-          <w:color w:val="000000" w:themeColor="text1"/>
-          <w:lang w:val="bg-BG"/>
-        </w:rPr>
-        <w:t>", където редица1, колона</w:t>
-      </w:r>
-      <w:r>
-        <w:rPr>
-          <w:rFonts w:ascii="Calibri" w:eastAsia="Calibri" w:hAnsi="Calibri" w:cs="Calibri"/>
-          <w:color w:val="000000" w:themeColor="text1"/>
-          <w:lang w:val="bg-BG"/>
-        </w:rPr>
-        <w:t>1, редица2, колона2 са ко</w:t>
-      </w:r>
-      <w:r>
-        <w:rPr>
-          <w:rFonts w:ascii="Calibri" w:eastAsia="Calibri" w:hAnsi="Calibri" w:cs="Calibri"/>
+        <w:t>swap</w:t>
+      </w:r>
+      <w:r>
+        <w:rPr>
+          <w:rFonts w:ascii="Consolas" w:eastAsia="Consolas" w:hAnsi="Consolas" w:cs="Consolas"/>
+          <w:color w:val="000000" w:themeColor="text1"/>
+          <w:lang w:val="bg-BG"/>
+        </w:rPr>
+        <w:t>"</w:t>
+      </w:r>
+      <w:r>
+        <w:rPr>
+          <w:rFonts w:eastAsiaTheme="minorEastAsia"/>
+          <w:color w:val="000000" w:themeColor="text1"/>
+          <w:lang w:val="bg-BG"/>
+        </w:rPr>
+        <w:t>, има повече ко</w:t>
+      </w:r>
+      <w:r>
+        <w:rPr>
+          <w:rFonts w:eastAsiaTheme="minorEastAsia"/>
           <w:color w:val="000000" w:themeColor="text1"/>
           <w:lang w:val="bg-BG"/>
         </w:rPr>
@@ -1561,23 +1858,15 @@
       </w:r>
       <w:r>
         <w:rPr>
-          <w:rFonts w:ascii="Calibri" w:eastAsia="Calibri" w:hAnsi="Calibri" w:cs="Calibri"/>
-          <w:color w:val="000000" w:themeColor="text1"/>
-          <w:lang w:val="bg-BG"/>
-        </w:rPr>
-        <w:t xml:space="preserve">рдинати в матрицата. Трябва да сменяте стойностите на </w:t>
-      </w:r>
-      <w:r>
-        <w:rPr>
-          <w:rFonts w:ascii="Calibri" w:eastAsia="Calibri" w:hAnsi="Calibri" w:cs="Calibri"/>
-          <w:color w:val="000000" w:themeColor="text1"/>
-          <w:lang w:val="bg-BG"/>
-        </w:rPr>
-        <w:t>дадените ко</w:t>
-      </w:r>
-      <w:r>
-        <w:rPr>
-          <w:rFonts w:ascii="Calibri" w:eastAsia="Calibri" w:hAnsi="Calibri" w:cs="Calibri"/>
+          <w:rFonts w:eastAsiaTheme="minorEastAsia"/>
+          <w:color w:val="000000" w:themeColor="text1"/>
+          <w:lang w:val="bg-BG"/>
+        </w:rPr>
+        <w:t>рдинати или ко</w:t>
+      </w:r>
+      <w:r>
+        <w:rPr>
+          <w:rFonts w:eastAsiaTheme="minorEastAsia"/>
           <w:color w:val="000000" w:themeColor="text1"/>
           <w:lang w:val="bg-BG"/>
         </w:rPr>
@@ -1585,23 +1874,23 @@
       </w:r>
       <w:r>
         <w:rPr>
-          <w:rFonts w:ascii="Calibri" w:eastAsia="Calibri" w:hAnsi="Calibri" w:cs="Calibri"/>
-          <w:color w:val="000000" w:themeColor="text1"/>
-          <w:lang w:val="bg-BG"/>
-        </w:rPr>
-        <w:t>рдинати (клетка [редица1, колона1]) с клетка</w:t>
-      </w:r>
-      <w:r>
-        <w:rPr>
-          <w:rFonts w:ascii="Calibri" w:eastAsia="Calibri" w:hAnsi="Calibri" w:cs="Calibri"/>
-          <w:color w:val="000000" w:themeColor="text1"/>
-          <w:lang w:val="bg-BG"/>
-        </w:rPr>
-        <w:t>[редица2, колона2]</w:t>
-      </w:r>
-      <w:r>
-        <w:rPr>
-          <w:rFonts w:ascii="Calibri" w:eastAsia="Calibri" w:hAnsi="Calibri" w:cs="Calibri"/>
+          <w:rFonts w:eastAsiaTheme="minorEastAsia"/>
+          <w:color w:val="000000" w:themeColor="text1"/>
+          <w:lang w:val="bg-BG"/>
+        </w:rPr>
+        <w:t>рдинатите са невали</w:t>
+      </w:r>
+      <w:r>
+        <w:rPr>
+          <w:rFonts w:eastAsiaTheme="minorEastAsia"/>
+          <w:color w:val="000000" w:themeColor="text1"/>
+          <w:lang w:val="bg-BG"/>
+        </w:rPr>
+        <w:t>дни</w:t>
+      </w:r>
+      <w:r>
+        <w:rPr>
+          <w:rFonts w:eastAsiaTheme="minorEastAsia"/>
           <w:color w:val="000000" w:themeColor="text1"/>
           <w:lang w:val="bg-BG"/>
         </w:rPr>
@@ -1609,79 +1898,11 @@
       </w:r>
       <w:r>
         <w:rPr>
-          <w:rFonts w:ascii="Calibri" w:eastAsia="Calibri" w:hAnsi="Calibri" w:cs="Calibri"/>
-          <w:color w:val="000000" w:themeColor="text1"/>
-          <w:lang w:val="bg-BG"/>
-        </w:rPr>
-        <w:t xml:space="preserve"> и трябва да отпечатате всяка стъпка (</w:t>
-      </w:r>
-      <w:r>
-        <w:rPr>
-          <w:rFonts w:ascii="Calibri" w:eastAsia="Calibri" w:hAnsi="Calibri" w:cs="Calibri"/>
-          <w:color w:val="000000" w:themeColor="text1"/>
-          <w:lang w:val="bg-BG"/>
-        </w:rPr>
-        <w:t>така ще можете да проверите дали така е вярн</w:t>
-      </w:r>
-      <w:r>
-        <w:rPr>
-          <w:rFonts w:ascii="Calibri" w:eastAsia="Calibri" w:hAnsi="Calibri" w:cs="Calibri"/>
-          <w:color w:val="000000" w:themeColor="text1"/>
-          <w:lang w:val="bg-BG"/>
-        </w:rPr>
-        <w:t>о изпълнено</w:t>
-      </w:r>
-      <w:r>
-        <w:rPr>
-          <w:rFonts w:ascii="Calibri" w:eastAsia="Calibri" w:hAnsi="Calibri" w:cs="Calibri"/>
-          <w:color w:val="000000" w:themeColor="text1"/>
-          <w:lang w:val="bg-BG"/>
-        </w:rPr>
-        <w:t>)</w:t>
-      </w:r>
-      <w:r>
-        <w:rPr>
-          <w:rFonts w:ascii="Calibri" w:eastAsia="Calibri" w:hAnsi="Calibri" w:cs="Calibri"/>
-          <w:color w:val="000000" w:themeColor="text1"/>
-          <w:lang w:val="bg-BG"/>
-        </w:rPr>
-        <w:t>.</w:t>
-      </w:r>
-    </w:p>
-    <w:p>
-      <w:pPr>
-        <w:jc w:val="both"/>
-        <w:rPr>
-          <w:rFonts w:ascii="Calibri" w:eastAsia="Calibri" w:hAnsi="Calibri" w:cs="Calibri"/>
-          <w:color w:val="000000" w:themeColor="text1"/>
-          <w:lang w:val="bg-BG"/>
-        </w:rPr>
-      </w:pPr>
-      <w:r>
-        <w:rPr>
-          <w:rFonts w:ascii="Calibri" w:eastAsia="Calibri" w:hAnsi="Calibri" w:cs="Calibri"/>
-          <w:color w:val="000000" w:themeColor="text1"/>
-          <w:lang w:val="bg-BG"/>
-        </w:rPr>
-        <w:t xml:space="preserve">Ако командата е </w:t>
-      </w:r>
-      <w:r>
-        <w:rPr>
-          <w:rFonts w:ascii="Calibri" w:eastAsia="Calibri" w:hAnsi="Calibri" w:cs="Calibri"/>
-          <w:b/>
-          <w:bCs/>
-          <w:color w:val="000000" w:themeColor="text1"/>
-          <w:lang w:val="bg-BG"/>
-        </w:rPr>
-        <w:t xml:space="preserve">невалидна </w:t>
-      </w:r>
-      <w:r>
-        <w:rPr>
-          <w:rFonts w:ascii="Calibri" w:eastAsia="Calibri" w:hAnsi="Calibri" w:cs="Calibri"/>
-          <w:color w:val="000000" w:themeColor="text1"/>
-          <w:lang w:val="bg-BG"/>
-        </w:rPr>
-        <w:t xml:space="preserve">(няма дума </w:t>
+          <w:rFonts w:eastAsiaTheme="minorEastAsia"/>
+          <w:color w:val="000000" w:themeColor="text1"/>
+          <w:lang w:val="bg-BG"/>
+        </w:rPr>
+        <w:t xml:space="preserve"> отпечатайте </w:t>
       </w:r>
       <w:r>
         <w:rPr>
@@ -1691,7 +1912,6 @@
         </w:rPr>
         <w:t>"</w:t>
       </w:r>
-      <w:proofErr w:type="spellStart"/>
       <w:r>
         <w:rPr>
           <w:rFonts w:ascii="Consolas" w:eastAsia="Consolas" w:hAnsi="Consolas" w:cs="Consolas"/>
@@ -1700,90 +1920,40 @@
           <w:color w:val="000000" w:themeColor="text1"/>
           <w:lang w:val="bg-BG"/>
         </w:rPr>
-        <w:t>swap</w:t>
-      </w:r>
-      <w:proofErr w:type="spellEnd"/>
+        <w:t>Invalid input!</w:t>
+      </w:r>
       <w:r>
         <w:rPr>
           <w:rFonts w:ascii="Consolas" w:eastAsia="Consolas" w:hAnsi="Consolas" w:cs="Consolas"/>
           <w:color w:val="000000" w:themeColor="text1"/>
           <w:lang w:val="bg-BG"/>
         </w:rPr>
+        <w:t xml:space="preserve">" </w:t>
+      </w:r>
+      <w:r>
+        <w:rPr>
+          <w:rFonts w:eastAsiaTheme="minorEastAsia"/>
+          <w:color w:val="000000" w:themeColor="text1"/>
+          <w:lang w:val="bg-BG"/>
+        </w:rPr>
+        <w:t>и преминете към следващата команда</w:t>
+      </w:r>
+      <w:r>
+        <w:rPr>
+          <w:rFonts w:eastAsiaTheme="minorEastAsia"/>
+          <w:color w:val="000000" w:themeColor="text1"/>
+          <w:lang w:val="bg-BG"/>
+        </w:rPr>
+        <w:t xml:space="preserve">. Вашата програма спира, когато получите командата </w:t>
+      </w:r>
+      <w:r>
+        <w:rPr>
+          <w:rFonts w:ascii="Consolas" w:eastAsia="Consolas" w:hAnsi="Consolas" w:cs="Consolas"/>
+          <w:color w:val="000000" w:themeColor="text1"/>
+          <w:lang w:val="bg-BG"/>
+        </w:rPr>
         <w:t>"</w:t>
       </w:r>
-      <w:r>
-        <w:rPr>
-          <w:rFonts w:eastAsiaTheme="minorEastAsia"/>
-          <w:color w:val="000000" w:themeColor="text1"/>
-          <w:lang w:val="bg-BG"/>
-        </w:rPr>
-        <w:t>, има повече ко</w:t>
-      </w:r>
-      <w:r>
-        <w:rPr>
-          <w:rFonts w:eastAsiaTheme="minorEastAsia"/>
-          <w:color w:val="000000" w:themeColor="text1"/>
-          <w:lang w:val="bg-BG"/>
-        </w:rPr>
-        <w:t>о</w:t>
-      </w:r>
-      <w:r>
-        <w:rPr>
-          <w:rFonts w:eastAsiaTheme="minorEastAsia"/>
-          <w:color w:val="000000" w:themeColor="text1"/>
-          <w:lang w:val="bg-BG"/>
-        </w:rPr>
-        <w:t>рдинати или ко</w:t>
-      </w:r>
-      <w:r>
-        <w:rPr>
-          <w:rFonts w:eastAsiaTheme="minorEastAsia"/>
-          <w:color w:val="000000" w:themeColor="text1"/>
-          <w:lang w:val="bg-BG"/>
-        </w:rPr>
-        <w:t>о</w:t>
-      </w:r>
-      <w:r>
-        <w:rPr>
-          <w:rFonts w:eastAsiaTheme="minorEastAsia"/>
-          <w:color w:val="000000" w:themeColor="text1"/>
-          <w:lang w:val="bg-BG"/>
-        </w:rPr>
-        <w:t>рдинатите са невали</w:t>
-      </w:r>
-      <w:r>
-        <w:rPr>
-          <w:rFonts w:eastAsiaTheme="minorEastAsia"/>
-          <w:color w:val="000000" w:themeColor="text1"/>
-          <w:lang w:val="bg-BG"/>
-        </w:rPr>
-        <w:t>дни</w:t>
-      </w:r>
-      <w:r>
-        <w:rPr>
-          <w:rFonts w:eastAsiaTheme="minorEastAsia"/>
-          <w:color w:val="000000" w:themeColor="text1"/>
-          <w:lang w:val="bg-BG"/>
-        </w:rPr>
-        <w:t>)</w:t>
-      </w:r>
-      <w:r>
-        <w:rPr>
-          <w:rFonts w:eastAsiaTheme="minorEastAsia"/>
-          <w:color w:val="000000" w:themeColor="text1"/>
-          <w:lang w:val="bg-BG"/>
-        </w:rPr>
-        <w:t xml:space="preserve"> отпечатайте </w:t>
-      </w:r>
-      <w:r>
-        <w:rPr>
-          <w:rFonts w:ascii="Consolas" w:eastAsia="Consolas" w:hAnsi="Consolas" w:cs="Consolas"/>
-          <w:color w:val="000000" w:themeColor="text1"/>
-          <w:lang w:val="bg-BG"/>
-        </w:rPr>
-        <w:t>"</w:t>
-      </w:r>
-      <w:proofErr w:type="spellStart"/>
       <w:r>
         <w:rPr>
           <w:rFonts w:ascii="Consolas" w:eastAsia="Consolas" w:hAnsi="Consolas" w:cs="Consolas"/>
@@ -1792,81 +1962,6 @@
           <w:color w:val="000000" w:themeColor="text1"/>
           <w:lang w:val="bg-BG"/>
         </w:rPr>
-        <w:t>Invalid</w:t>
-      </w:r>
-      <w:proofErr w:type="spellEnd"/>
-      <w:r>
-        <w:rPr>
-          <w:rFonts w:ascii="Consolas" w:eastAsia="Consolas" w:hAnsi="Consolas" w:cs="Consolas"/>
-          <w:b/>
-          <w:bCs/>
-          <w:color w:val="000000" w:themeColor="text1"/>
-          <w:lang w:val="bg-BG"/>
-        </w:rPr>
-        <w:t xml:space="preserve"> </w:t>
-      </w:r>
-      <w:proofErr w:type="spellStart"/>
-      <w:r>
-        <w:rPr>
-          <w:rFonts w:ascii="Consolas" w:eastAsia="Consolas" w:hAnsi="Consolas" w:cs="Consolas"/>
-          <w:b/>
-          <w:bCs/>
-          <w:color w:val="000000" w:themeColor="text1"/>
-          <w:lang w:val="bg-BG"/>
-        </w:rPr>
-        <w:t>input</w:t>
-      </w:r>
-      <w:proofErr w:type="spellEnd"/>
-      <w:r>
-        <w:rPr>
-          <w:rFonts w:ascii="Consolas" w:eastAsia="Consolas" w:hAnsi="Consolas" w:cs="Consolas"/>
-          <w:b/>
-          <w:bCs/>
-          <w:color w:val="000000" w:themeColor="text1"/>
-          <w:lang w:val="bg-BG"/>
-        </w:rPr>
-        <w:t>!</w:t>
-      </w:r>
-      <w:r>
-        <w:rPr>
-          <w:rFonts w:ascii="Consolas" w:eastAsia="Consolas" w:hAnsi="Consolas" w:cs="Consolas"/>
-          <w:color w:val="000000" w:themeColor="text1"/>
-          <w:lang w:val="bg-BG"/>
-        </w:rPr>
-        <w:t xml:space="preserve">" </w:t>
-      </w:r>
-      <w:r>
-        <w:rPr>
-          <w:rFonts w:eastAsiaTheme="minorEastAsia"/>
-          <w:color w:val="000000" w:themeColor="text1"/>
-          <w:lang w:val="bg-BG"/>
-        </w:rPr>
-        <w:t>и преминете към следващата команда</w:t>
-      </w:r>
-      <w:r>
-        <w:rPr>
-          <w:rFonts w:eastAsiaTheme="minorEastAsia"/>
-          <w:color w:val="000000" w:themeColor="text1"/>
-          <w:lang w:val="bg-BG"/>
-        </w:rPr>
-        <w:t xml:space="preserve">. Вашата програма спира, когато получите командата </w:t>
-      </w:r>
-      <w:r>
-        <w:rPr>
-          <w:rFonts w:ascii="Consolas" w:eastAsia="Consolas" w:hAnsi="Consolas" w:cs="Consolas"/>
-          <w:color w:val="000000" w:themeColor="text1"/>
-          <w:lang w:val="bg-BG"/>
-        </w:rPr>
-        <w:t>"</w:t>
-      </w:r>
-      <w:r>
-        <w:rPr>
-          <w:rFonts w:ascii="Consolas" w:eastAsia="Consolas" w:hAnsi="Consolas" w:cs="Consolas"/>
-          <w:b/>
-          <w:bCs/>
-          <w:color w:val="000000" w:themeColor="text1"/>
-          <w:lang w:val="bg-BG"/>
-        </w:rPr>
         <w:t>END</w:t>
       </w:r>
       <w:r>
@@ -1880,7 +1975,7 @@
     </w:p>
     <w:p>
       <w:pPr>
-        <w:pStyle w:val="3"/>
+        <w:pStyle w:val="Heading3"/>
         <w:rPr>
           <w:rFonts w:ascii="Calibri" w:eastAsia="Calibri" w:hAnsi="Calibri" w:cs="Calibri"/>
           <w:bCs/>
@@ -1898,7 +1993,7 @@
     </w:p>
     <w:tbl>
       <w:tblPr>
-        <w:tblStyle w:val="af"/>
+        <w:tblStyle w:val="TableGrid"/>
         <w:tblW w:w="0" w:type="auto"/>
         <w:tblInd w:w="105" w:type="dxa"/>
         <w:tblLayout w:type="fixed"/>
@@ -2049,21 +2144,12 @@
                 <w:lang w:val="bg-BG"/>
               </w:rPr>
             </w:pPr>
-            <w:proofErr w:type="spellStart"/>
             <w:r>
               <w:rPr>
                 <w:rFonts w:ascii="Consolas" w:eastAsia="Consolas" w:hAnsi="Consolas" w:cs="Consolas"/>
                 <w:lang w:val="bg-BG"/>
               </w:rPr>
-              <w:t>swap</w:t>
-            </w:r>
-            <w:proofErr w:type="spellEnd"/>
-            <w:r>
-              <w:rPr>
-                <w:rFonts w:ascii="Consolas" w:eastAsia="Consolas" w:hAnsi="Consolas" w:cs="Consolas"/>
-                <w:lang w:val="bg-BG"/>
-              </w:rPr>
-              <w:t xml:space="preserve"> 0 0 1 1</w:t>
+              <w:t>swap 0 0 1 1</w:t>
             </w:r>
           </w:p>
           <w:p>
@@ -2075,21 +2161,12 @@
                 <w:lang w:val="bg-BG"/>
               </w:rPr>
             </w:pPr>
-            <w:proofErr w:type="spellStart"/>
             <w:r>
               <w:rPr>
                 <w:rFonts w:ascii="Consolas" w:eastAsia="Consolas" w:hAnsi="Consolas" w:cs="Consolas"/>
                 <w:lang w:val="bg-BG"/>
               </w:rPr>
-              <w:t>swap</w:t>
-            </w:r>
-            <w:proofErr w:type="spellEnd"/>
-            <w:r>
-              <w:rPr>
-                <w:rFonts w:ascii="Consolas" w:eastAsia="Consolas" w:hAnsi="Consolas" w:cs="Consolas"/>
-                <w:lang w:val="bg-BG"/>
-              </w:rPr>
-              <w:t xml:space="preserve"> 10 9 8 7</w:t>
+              <w:t>swap 10 9 8 7</w:t>
             </w:r>
           </w:p>
           <w:p>
@@ -2101,21 +2178,12 @@
                 <w:lang w:val="bg-BG"/>
               </w:rPr>
             </w:pPr>
-            <w:proofErr w:type="spellStart"/>
             <w:r>
               <w:rPr>
                 <w:rFonts w:ascii="Consolas" w:eastAsia="Consolas" w:hAnsi="Consolas" w:cs="Consolas"/>
                 <w:lang w:val="bg-BG"/>
               </w:rPr>
-              <w:t>swap</w:t>
-            </w:r>
-            <w:proofErr w:type="spellEnd"/>
-            <w:r>
-              <w:rPr>
-                <w:rFonts w:ascii="Consolas" w:eastAsia="Consolas" w:hAnsi="Consolas" w:cs="Consolas"/>
-                <w:lang w:val="bg-BG"/>
-              </w:rPr>
-              <w:t xml:space="preserve"> 0 1 1 0</w:t>
+              <w:t>swap 0 1 1 0</w:t>
             </w:r>
           </w:p>
           <w:p>
@@ -2189,37 +2257,12 @@
                 <w:lang w:val="bg-BG"/>
               </w:rPr>
             </w:pPr>
-            <w:proofErr w:type="spellStart"/>
             <w:r>
               <w:rPr>
                 <w:rFonts w:ascii="Consolas" w:eastAsia="Consolas" w:hAnsi="Consolas" w:cs="Consolas"/>
                 <w:lang w:val="bg-BG"/>
               </w:rPr>
-              <w:t>Invalid</w:t>
-            </w:r>
-            <w:proofErr w:type="spellEnd"/>
-            <w:r>
-              <w:rPr>
-                <w:rFonts w:ascii="Consolas" w:eastAsia="Consolas" w:hAnsi="Consolas" w:cs="Consolas"/>
-                <w:lang w:val="bg-BG"/>
-              </w:rPr>
-              <w:t xml:space="preserve"> </w:t>
-            </w:r>
-            <w:proofErr w:type="spellStart"/>
-            <w:r>
-              <w:rPr>
-                <w:rFonts w:ascii="Consolas" w:eastAsia="Consolas" w:hAnsi="Consolas" w:cs="Consolas"/>
-                <w:lang w:val="bg-BG"/>
-              </w:rPr>
-              <w:t>input</w:t>
-            </w:r>
-            <w:proofErr w:type="spellEnd"/>
-            <w:r>
-              <w:rPr>
-                <w:rFonts w:ascii="Consolas" w:eastAsia="Consolas" w:hAnsi="Consolas" w:cs="Consolas"/>
-                <w:lang w:val="bg-BG"/>
-              </w:rPr>
-              <w:t>!</w:t>
+              <w:t>Invalid input!</w:t>
             </w:r>
           </w:p>
           <w:p>
@@ -2298,21 +2341,12 @@
                 <w:lang w:val="bg-BG"/>
               </w:rPr>
             </w:pPr>
-            <w:proofErr w:type="spellStart"/>
             <w:r>
               <w:rPr>
                 <w:rFonts w:ascii="Consolas" w:eastAsia="Consolas" w:hAnsi="Consolas" w:cs="Consolas"/>
                 <w:lang w:val="bg-BG"/>
               </w:rPr>
-              <w:t>Hello</w:t>
-            </w:r>
-            <w:proofErr w:type="spellEnd"/>
-            <w:r>
-              <w:rPr>
-                <w:rFonts w:ascii="Consolas" w:eastAsia="Consolas" w:hAnsi="Consolas" w:cs="Consolas"/>
-                <w:lang w:val="bg-BG"/>
-              </w:rPr>
-              <w:t xml:space="preserve"> World</w:t>
+              <w:t>Hello World</w:t>
             </w:r>
           </w:p>
           <w:p>
@@ -2341,21 +2375,12 @@
                 <w:lang w:val="bg-BG"/>
               </w:rPr>
             </w:pPr>
-            <w:proofErr w:type="spellStart"/>
             <w:r>
               <w:rPr>
                 <w:rFonts w:ascii="Consolas" w:eastAsia="Consolas" w:hAnsi="Consolas" w:cs="Consolas"/>
                 <w:lang w:val="bg-BG"/>
               </w:rPr>
-              <w:t>swap</w:t>
-            </w:r>
-            <w:proofErr w:type="spellEnd"/>
-            <w:r>
-              <w:rPr>
-                <w:rFonts w:ascii="Consolas" w:eastAsia="Consolas" w:hAnsi="Consolas" w:cs="Consolas"/>
-                <w:lang w:val="bg-BG"/>
-              </w:rPr>
-              <w:t xml:space="preserve"> 0 0 0 1</w:t>
+              <w:t>swap 0 0 0 1</w:t>
             </w:r>
           </w:p>
           <w:p>
@@ -2367,21 +2392,12 @@
                 <w:lang w:val="bg-BG"/>
               </w:rPr>
             </w:pPr>
-            <w:proofErr w:type="spellStart"/>
             <w:r>
               <w:rPr>
                 <w:rFonts w:ascii="Consolas" w:eastAsia="Consolas" w:hAnsi="Consolas" w:cs="Consolas"/>
                 <w:lang w:val="bg-BG"/>
               </w:rPr>
-              <w:t>swap</w:t>
-            </w:r>
-            <w:proofErr w:type="spellEnd"/>
-            <w:r>
-              <w:rPr>
-                <w:rFonts w:ascii="Consolas" w:eastAsia="Consolas" w:hAnsi="Consolas" w:cs="Consolas"/>
-                <w:lang w:val="bg-BG"/>
-              </w:rPr>
-              <w:t xml:space="preserve"> 0 1 0 0</w:t>
+              <w:t>swap 0 1 0 0</w:t>
             </w:r>
           </w:p>
           <w:p>
@@ -2421,37 +2437,12 @@
                 <w:lang w:val="bg-BG"/>
               </w:rPr>
             </w:pPr>
-            <w:proofErr w:type="spellStart"/>
             <w:r>
               <w:rPr>
                 <w:rFonts w:ascii="Consolas" w:eastAsia="Consolas" w:hAnsi="Consolas" w:cs="Consolas"/>
                 <w:lang w:val="bg-BG"/>
               </w:rPr>
-              <w:t>Invalid</w:t>
-            </w:r>
-            <w:proofErr w:type="spellEnd"/>
-            <w:r>
-              <w:rPr>
-                <w:rFonts w:ascii="Consolas" w:eastAsia="Consolas" w:hAnsi="Consolas" w:cs="Consolas"/>
-                <w:lang w:val="bg-BG"/>
-              </w:rPr>
-              <w:t xml:space="preserve"> </w:t>
-            </w:r>
-            <w:proofErr w:type="spellStart"/>
-            <w:r>
-              <w:rPr>
-                <w:rFonts w:ascii="Consolas" w:eastAsia="Consolas" w:hAnsi="Consolas" w:cs="Consolas"/>
-                <w:lang w:val="bg-BG"/>
-              </w:rPr>
-              <w:t>input</w:t>
-            </w:r>
-            <w:proofErr w:type="spellEnd"/>
-            <w:r>
-              <w:rPr>
-                <w:rFonts w:ascii="Consolas" w:eastAsia="Consolas" w:hAnsi="Consolas" w:cs="Consolas"/>
-                <w:lang w:val="bg-BG"/>
-              </w:rPr>
-              <w:t>!</w:t>
+              <w:t>Invalid input!</w:t>
             </w:r>
           </w:p>
           <w:p>
@@ -2468,17 +2459,8 @@
                 <w:rFonts w:ascii="Consolas" w:eastAsia="Consolas" w:hAnsi="Consolas" w:cs="Consolas"/>
                 <w:lang w:val="bg-BG"/>
               </w:rPr>
-              <w:t xml:space="preserve">World </w:t>
-            </w:r>
-            <w:proofErr w:type="spellStart"/>
-            <w:r>
-              <w:rPr>
-                <w:rFonts w:ascii="Consolas" w:eastAsia="Consolas" w:hAnsi="Consolas" w:cs="Consolas"/>
-                <w:lang w:val="bg-BG"/>
-              </w:rPr>
-              <w:t>Hello</w:t>
-            </w:r>
-            <w:proofErr w:type="spellEnd"/>
+              <w:t>World Hello</w:t>
+            </w:r>
           </w:p>
           <w:p>
             <w:pPr>
@@ -2489,21 +2471,12 @@
                 <w:lang w:val="bg-BG"/>
               </w:rPr>
             </w:pPr>
-            <w:proofErr w:type="spellStart"/>
             <w:r>
               <w:rPr>
                 <w:rFonts w:ascii="Consolas" w:eastAsia="Consolas" w:hAnsi="Consolas" w:cs="Consolas"/>
                 <w:lang w:val="bg-BG"/>
               </w:rPr>
-              <w:t>Hello</w:t>
-            </w:r>
-            <w:proofErr w:type="spellEnd"/>
-            <w:r>
-              <w:rPr>
-                <w:rFonts w:ascii="Consolas" w:eastAsia="Consolas" w:hAnsi="Consolas" w:cs="Consolas"/>
-                <w:lang w:val="bg-BG"/>
-              </w:rPr>
-              <w:t xml:space="preserve"> World</w:t>
+              <w:t>Hello World</w:t>
             </w:r>
           </w:p>
         </w:tc>
@@ -2511,22 +2484,26 @@
     </w:tbl>
     <w:p>
       <w:pPr>
-        <w:pStyle w:val="2"/>
-        <w:rPr>
-          <w:lang w:val="bg-BG"/>
-        </w:rPr>
-      </w:pPr>
-      <w:r>
-        <w:rPr>
-          <w:lang w:val="bg-BG"/>
-        </w:rPr>
+        <w:pStyle w:val="Heading2"/>
+        <w:rPr>
+          <w:lang w:val="bg-BG"/>
+        </w:rPr>
+      </w:pPr>
+      <w:r>
+        <w:rPr>
+          <w:lang w:val="bg-BG"/>
+        </w:rPr>
+        <w:lastRenderedPageBreak/>
         <w:t xml:space="preserve">Разлика </w:t>
       </w:r>
       <w:r>
         <w:rPr>
           <w:lang w:val="bg-BG"/>
         </w:rPr>
-        <w:t>на диагонали</w:t>
+        <w:t xml:space="preserve">на </w:t>
+      </w:r>
+      <w:r>
+        <w:t>диагонали</w:t>
       </w:r>
     </w:p>
     <w:p>
@@ -2630,7 +2607,6 @@
         <w:rPr>
           <w:noProof/>
         </w:rPr>
-        <w:lastRenderedPageBreak/>
         <w:drawing>
           <wp:inline distT="0" distB="0" distL="0" distR="0" wp14:anchorId="1A65E3F2" wp14:editId="38D1360D">
             <wp:extent cx="3524250" cy="1724025"/>
@@ -2676,7 +2652,7 @@
     </w:p>
     <w:p>
       <w:pPr>
-        <w:pStyle w:val="3"/>
+        <w:pStyle w:val="Heading3"/>
         <w:rPr>
           <w:rFonts w:ascii="Calibri" w:eastAsia="Calibri" w:hAnsi="Calibri" w:cs="Calibri"/>
           <w:bCs/>
@@ -2694,7 +2670,7 @@
     </w:p>
     <w:p>
       <w:pPr>
-        <w:pStyle w:val="ac"/>
+        <w:pStyle w:val="ListParagraph"/>
         <w:numPr>
           <w:ilvl w:val="0"/>
           <w:numId w:val="2"/>
@@ -2732,12 +2708,40 @@
           <w:color w:val="000000" w:themeColor="text1"/>
           <w:lang w:val="bg-BG"/>
         </w:rPr>
-        <w:t xml:space="preserve"> ще получите числото N - размерът на квадратната матрица</w:t>
+        <w:t xml:space="preserve"> ще получите числото N - </w:t>
+      </w:r>
+      <w:r>
+        <w:rPr>
+          <w:rFonts w:ascii="Calibri" w:eastAsia="Calibri" w:hAnsi="Calibri" w:cs="Calibri"/>
+          <w:b/>
+          <w:bCs/>
+          <w:color w:val="000000" w:themeColor="text1"/>
+          <w:lang w:val="bg-BG"/>
+        </w:rPr>
+        <w:t>размер</w:t>
+      </w:r>
+      <w:r>
+        <w:rPr>
+          <w:rFonts w:ascii="Calibri" w:eastAsia="Calibri" w:hAnsi="Calibri" w:cs="Calibri"/>
+          <w:b/>
+          <w:bCs/>
+          <w:color w:val="000000" w:themeColor="text1"/>
+          <w:lang w:val="bg-BG"/>
+        </w:rPr>
+        <w:t>а</w:t>
+      </w:r>
+      <w:r>
+        <w:rPr>
+          <w:rFonts w:ascii="Calibri" w:eastAsia="Calibri" w:hAnsi="Calibri" w:cs="Calibri"/>
+          <w:color w:val="000000" w:themeColor="text1"/>
+          <w:lang w:val="bg-BG"/>
+        </w:rPr>
+        <w:t xml:space="preserve"> на квадратната матрица</w:t>
       </w:r>
     </w:p>
     <w:p>
       <w:pPr>
-        <w:pStyle w:val="ac"/>
+        <w:pStyle w:val="ListParagraph"/>
         <w:numPr>
           <w:ilvl w:val="0"/>
           <w:numId w:val="2"/>
@@ -2793,15 +2797,7 @@
           <w:color w:val="000000" w:themeColor="text1"/>
           <w:lang w:val="bg-BG"/>
         </w:rPr>
-        <w:t>всички редици</w:t>
-      </w:r>
-      <w:r>
-        <w:rPr>
-          <w:rFonts w:ascii="Calibri" w:eastAsia="Calibri" w:hAnsi="Calibri" w:cs="Calibri"/>
-          <w:color w:val="000000" w:themeColor="text1"/>
-          <w:lang w:val="bg-BG"/>
-        </w:rPr>
-        <w:t xml:space="preserve"> - </w:t>
+        <w:t xml:space="preserve">всички </w:t>
       </w:r>
       <w:r>
         <w:rPr>
@@ -2811,6 +2807,24 @@
           <w:color w:val="000000" w:themeColor="text1"/>
           <w:lang w:val="bg-BG"/>
         </w:rPr>
+        <w:t>редове</w:t>
+      </w:r>
+      <w:r>
+        <w:rPr>
+          <w:rFonts w:ascii="Calibri" w:eastAsia="Calibri" w:hAnsi="Calibri" w:cs="Calibri"/>
+          <w:color w:val="000000" w:themeColor="text1"/>
+          <w:lang w:val="bg-BG"/>
+        </w:rPr>
+        <w:t xml:space="preserve"> - </w:t>
+      </w:r>
+      <w:r>
+        <w:rPr>
+          <w:rFonts w:ascii="Calibri" w:eastAsia="Calibri" w:hAnsi="Calibri" w:cs="Calibri"/>
+          <w:b/>
+          <w:bCs/>
+          <w:color w:val="000000" w:themeColor="text1"/>
+          <w:lang w:val="bg-BG"/>
+        </w:rPr>
         <w:t>N</w:t>
       </w:r>
       <w:r>
@@ -2819,7 +2833,23 @@
           <w:color w:val="000000" w:themeColor="text1"/>
           <w:lang w:val="bg-BG"/>
         </w:rPr>
-        <w:t xml:space="preserve"> числа разделени с интервал</w:t>
+        <w:t xml:space="preserve"> числа</w:t>
+      </w:r>
+      <w:r>
+        <w:rPr>
+          <w:rFonts w:ascii="Calibri" w:eastAsia="Calibri" w:hAnsi="Calibri" w:cs="Calibri"/>
+          <w:color w:val="000000" w:themeColor="text1"/>
+          <w:lang w:val="bg-BG"/>
+        </w:rPr>
+        <w:t>,</w:t>
+      </w:r>
+      <w:r>
+        <w:rPr>
+          <w:rFonts w:ascii="Calibri" w:eastAsia="Calibri" w:hAnsi="Calibri" w:cs="Calibri"/>
+          <w:color w:val="000000" w:themeColor="text1"/>
+          <w:lang w:val="bg-BG"/>
+        </w:rPr>
+        <w:t xml:space="preserve"> разделени с интервал</w:t>
       </w:r>
       <w:r>
         <w:rPr>
@@ -2832,7 +2862,7 @@
     </w:p>
     <w:p>
       <w:pPr>
-        <w:pStyle w:val="3"/>
+        <w:pStyle w:val="Heading3"/>
         <w:spacing w:before="0" w:after="0"/>
         <w:jc w:val="both"/>
         <w:rPr>
@@ -2852,7 +2882,7 @@
     </w:p>
     <w:p>
       <w:pPr>
-        <w:pStyle w:val="ac"/>
+        <w:pStyle w:val="ListParagraph"/>
         <w:numPr>
           <w:ilvl w:val="0"/>
           <w:numId w:val="1"/>
@@ -2888,46 +2918,44 @@
           <w:color w:val="000000" w:themeColor="text1"/>
           <w:lang w:val="bg-BG"/>
         </w:rPr>
-        <w:t>стойност между</w:t>
-      </w:r>
-      <w:r>
-        <w:rPr>
-          <w:rFonts w:ascii="Calibri" w:eastAsia="Calibri" w:hAnsi="Calibri" w:cs="Calibri"/>
-          <w:color w:val="000000" w:themeColor="text1"/>
-          <w:lang w:val="bg-BG"/>
-        </w:rPr>
-        <w:t xml:space="preserve"> разликата на</w:t>
-      </w:r>
-      <w:r>
-        <w:rPr>
-          <w:rFonts w:ascii="Calibri" w:eastAsia="Calibri" w:hAnsi="Calibri" w:cs="Calibri"/>
-          <w:color w:val="000000" w:themeColor="text1"/>
-          <w:lang w:val="bg-BG"/>
-        </w:rPr>
-        <w:t xml:space="preserve"> </w:t>
-      </w:r>
-      <w:r>
-        <w:rPr>
-          <w:rFonts w:ascii="Calibri" w:eastAsia="Calibri" w:hAnsi="Calibri" w:cs="Calibri"/>
-          <w:b/>
-          <w:bCs/>
-          <w:color w:val="000000" w:themeColor="text1"/>
-          <w:lang w:val="bg-BG"/>
-        </w:rPr>
-        <w:t>двете суми</w:t>
-      </w:r>
-      <w:r>
-        <w:rPr>
-          <w:rFonts w:ascii="Calibri" w:eastAsia="Calibri" w:hAnsi="Calibri" w:cs="Calibri"/>
-          <w:color w:val="000000" w:themeColor="text1"/>
-          <w:lang w:val="bg-BG"/>
-        </w:rPr>
-        <w:t xml:space="preserve"> на основния и на втория диагонал</w:t>
+        <w:t xml:space="preserve">стойност </w:t>
+      </w:r>
+      <w:r>
+        <w:rPr>
+          <w:rFonts w:ascii="Calibri" w:eastAsia="Calibri" w:hAnsi="Calibri" w:cs="Calibri"/>
+          <w:color w:val="000000" w:themeColor="text1"/>
+          <w:lang w:val="bg-BG"/>
+        </w:rPr>
+        <w:t>на</w:t>
+      </w:r>
+      <w:r>
+        <w:rPr>
+          <w:rFonts w:ascii="Calibri" w:eastAsia="Calibri" w:hAnsi="Calibri" w:cs="Calibri"/>
+          <w:color w:val="000000" w:themeColor="text1"/>
+          <w:lang w:val="bg-BG"/>
+        </w:rPr>
+        <w:t xml:space="preserve"> разликата </w:t>
+      </w:r>
+      <w:r>
+        <w:rPr>
+          <w:rFonts w:ascii="Calibri" w:eastAsia="Calibri" w:hAnsi="Calibri" w:cs="Calibri"/>
+          <w:color w:val="000000" w:themeColor="text1"/>
+          <w:lang w:val="bg-BG"/>
+        </w:rPr>
+        <w:t>между</w:t>
+      </w:r>
+      <w:r>
+        <w:rPr>
+          <w:rFonts w:ascii="Calibri" w:eastAsia="Calibri" w:hAnsi="Calibri" w:cs="Calibri"/>
+          <w:color w:val="000000" w:themeColor="text1"/>
+          <w:lang w:val="bg-BG"/>
+        </w:rPr>
+        <w:t xml:space="preserve"> основния и втория диагонал</w:t>
       </w:r>
     </w:p>
     <w:p>
       <w:pPr>
-        <w:pStyle w:val="3"/>
+        <w:pStyle w:val="Heading3"/>
         <w:rPr>
           <w:rFonts w:ascii="Calibri" w:eastAsia="Calibri" w:hAnsi="Calibri" w:cs="Calibri"/>
           <w:bCs/>
@@ -2945,7 +2973,7 @@
     </w:p>
     <w:tbl>
       <w:tblPr>
-        <w:tblStyle w:val="af"/>
+        <w:tblStyle w:val="TableGrid"/>
         <w:tblW w:w="0" w:type="auto"/>
         <w:tblInd w:w="15" w:type="dxa"/>
         <w:tblLayout w:type="fixed"/>
@@ -3165,23 +3193,7 @@
                 <w:rFonts w:ascii="Calibri" w:eastAsia="Calibri" w:hAnsi="Calibri" w:cs="Calibri"/>
                 <w:lang w:val="bg-BG"/>
               </w:rPr>
-              <w:t xml:space="preserve"> </w:t>
-            </w:r>
-            <w:proofErr w:type="spellStart"/>
-            <w:r>
-              <w:rPr>
-                <w:rFonts w:ascii="Calibri" w:eastAsia="Calibri" w:hAnsi="Calibri" w:cs="Calibri"/>
-                <w:lang w:val="bg-BG"/>
-              </w:rPr>
-              <w:t>sum</w:t>
-            </w:r>
-            <w:proofErr w:type="spellEnd"/>
-            <w:r>
-              <w:rPr>
-                <w:rFonts w:ascii="Calibri" w:eastAsia="Calibri" w:hAnsi="Calibri" w:cs="Calibri"/>
-                <w:lang w:val="bg-BG"/>
-              </w:rPr>
-              <w:t xml:space="preserve"> = 11 + 5 + (-12) = 4</w:t>
+              <w:t xml:space="preserve"> sum = 11 + 5 + (-12) = 4</w:t>
             </w:r>
           </w:p>
           <w:p>
@@ -3215,23 +3227,7 @@
                 <w:rFonts w:ascii="Calibri" w:eastAsia="Calibri" w:hAnsi="Calibri" w:cs="Calibri"/>
                 <w:lang w:val="bg-BG"/>
               </w:rPr>
-              <w:t xml:space="preserve"> </w:t>
-            </w:r>
-            <w:proofErr w:type="spellStart"/>
-            <w:r>
-              <w:rPr>
-                <w:rFonts w:ascii="Calibri" w:eastAsia="Calibri" w:hAnsi="Calibri" w:cs="Calibri"/>
-                <w:lang w:val="bg-BG"/>
-              </w:rPr>
-              <w:t>sum</w:t>
-            </w:r>
-            <w:proofErr w:type="spellEnd"/>
-            <w:r>
-              <w:rPr>
-                <w:rFonts w:ascii="Calibri" w:eastAsia="Calibri" w:hAnsi="Calibri" w:cs="Calibri"/>
-                <w:lang w:val="bg-BG"/>
-              </w:rPr>
-              <w:t xml:space="preserve"> = 4 + 5 + 10 = 19</w:t>
+              <w:t xml:space="preserve"> sum = 4 + 5 + 10 = 19</w:t>
             </w:r>
           </w:p>
           <w:p>
@@ -3319,7 +3315,7 @@
 <w:ftr xmlns:wpc="http://schemas.microsoft.com/office/word/2010/wordprocessingCanvas" xmlns:cx="http://schemas.microsoft.com/office/drawing/2014/chartex" xmlns:cx1="http://schemas.microsoft.com/office/drawing/2015/9/8/chartex" xmlns:cx2="http://schemas.microsoft.com/office/drawing/2015/10/21/chartex" xmlns:cx3="http://schemas.microsoft.com/office/drawing/2016/5/9/chartex" xmlns:cx4="http://schemas.microsoft.com/office/drawing/2016/5/10/chartex" xmlns:cx5="http://schemas.microsoft.com/office/drawing/2016/5/11/chartex" xmlns:cx6="http://schemas.microsoft.com/office/drawing/2016/5/12/chartex" xmlns:cx7="http://schemas.microsoft.com/office/drawing/2016/5/13/chartex" xmlns:cx8="http://schemas.microsoft.com/office/drawing/2016/5/14/chartex" xmlns:mc="http://schemas.openxmlformats.org/markup-compatibility/2006" xmlns:aink="http://schemas.microsoft.com/office/drawing/2016/ink" xmlns:am3d="http://schemas.microsoft.com/office/drawing/2017/model3d" xmlns:o="urn:schemas-microsoft-com:office:office" xmlns:oel="http://schemas.microsoft.com/office/2019/extlst" xmlns:r="http://schemas.openxmlformats.org/officeDocument/2006/relationships" xmlns:m="http://schemas.openxmlformats.org/officeDocument/2006/math" xmlns:v="urn:schemas-microsoft-com:vml" xmlns:wp14="http://schemas.microsoft.com/office/word/2010/wordprocessingDrawing" xmlns:wp="http://schemas.openxmlformats.org/drawingml/2006/wordprocessingDrawing" xmlns:w10="urn:schemas-microsoft-com:office:word" xmlns:w="http://schemas.openxmlformats.org/wordprocessingml/2006/main" xmlns:w14="http://schemas.microsoft.com/office/word/2010/wordml" xmlns:w15="http://schemas.microsoft.com/office/word/2012/wordml" xmlns:w16cex="http://schemas.microsoft.com/office/word/2018/wordml/cex" xmlns:w16cid="http://schemas.microsoft.com/office/word/2016/wordml/cid" xmlns:w16="http://schemas.microsoft.com/office/word/2018/wordml" xmlns:w16sdtdh="http://schemas.microsoft.com/office/word/2020/wordml/sdtdatahash" xmlns:w16se="http://schemas.microsoft.com/office/word/2015/wordml/symex" xmlns:wpg="http://schemas.microsoft.com/office/word/2010/wordprocessingGroup" xmlns:wpi="http://schemas.microsoft.com/office/word/2010/wordprocessingInk" xmlns:wne="http://schemas.microsoft.com/office/word/2006/wordml" xmlns:wps="http://schemas.microsoft.com/office/word/2010/wordprocessingShape" mc:Ignorable="w14 w15 w16se w16cid w16 w16cex w16sdtdh wp14">
   <w:p>
     <w:pPr>
-      <w:pStyle w:val="a5"/>
+      <w:pStyle w:val="Footer"/>
     </w:pPr>
     <w:r>
       <w:rPr>
@@ -3505,26 +3501,17 @@
                             </w:rPr>
                             <w:t xml:space="preserve">© </w:t>
                           </w:r>
-                          <w:proofErr w:type="spellStart"/>
                           <w:r>
                             <w:rPr>
                               <w:sz w:val="17"/>
                               <w:szCs w:val="17"/>
                             </w:rPr>
-                            <w:t>SoftUni</w:t>
-                          </w:r>
-                          <w:proofErr w:type="spellEnd"/>
-                          <w:r>
-                            <w:rPr>
-                              <w:sz w:val="17"/>
-                              <w:szCs w:val="17"/>
-                            </w:rPr>
-                            <w:t xml:space="preserve"> – </w:t>
+                            <w:t xml:space="preserve">SoftUni – </w:t>
                           </w:r>
                           <w:hyperlink r:id="rId1" w:history="1">
                             <w:r>
                               <w:rPr>
-                                <w:rStyle w:val="a9"/>
+                                <w:rStyle w:val="Hyperlink"/>
                                 <w:color w:val="0882DE"/>
                                 <w:sz w:val="17"/>
                                 <w:szCs w:val="17"/>
@@ -4354,7 +4341,7 @@
                           <wp:extent cx="180000" cy="180000"/>
                           <wp:effectExtent l="0" t="0" r="0" b="0"/>
                           <wp:docPr id="3" name="Picture 3">
-                            <a:hlinkClick xmlns:a="http://schemas.openxmlformats.org/drawingml/2006/main" r:id="rId1"/>
+                            <a:hlinkClick xmlns:a="http://schemas.openxmlformats.org/drawingml/2006/main" r:id="rId21"/>
                           </wp:docPr>
                           <wp:cNvGraphicFramePr>
                             <a:graphicFrameLocks xmlns:a="http://schemas.openxmlformats.org/drawingml/2006/main" noChangeAspect="1"/>
@@ -4371,7 +4358,7 @@
                                   </pic:cNvPicPr>
                                 </pic:nvPicPr>
                                 <pic:blipFill>
-                                  <a:blip r:embed="rId2">
+                                  <a:blip r:embed="rId22">
                                     <a:extLst>
                                       <a:ext uri="{28A0092B-C50C-407E-A947-70E740481C1C}">
                                         <a14:useLocalDpi xmlns:a14="http://schemas.microsoft.com/office/drawing/2010/main" val="0"/>
@@ -4420,7 +4407,7 @@
                           <wp:extent cx="180000" cy="180000"/>
                           <wp:effectExtent l="0" t="0" r="0" b="0"/>
                           <wp:docPr id="2" name="Picture 2">
-                            <a:hlinkClick xmlns:a="http://schemas.openxmlformats.org/drawingml/2006/main" r:id="rId3"/>
+                            <a:hlinkClick xmlns:a="http://schemas.openxmlformats.org/drawingml/2006/main" r:id="rId23"/>
                           </wp:docPr>
                           <wp:cNvGraphicFramePr>
                             <a:graphicFrameLocks xmlns:a="http://schemas.openxmlformats.org/drawingml/2006/main" noChangeAspect="1"/>
@@ -4430,14 +4417,14 @@
                               <pic:pic xmlns:pic="http://schemas.openxmlformats.org/drawingml/2006/picture">
                                 <pic:nvPicPr>
                                   <pic:cNvPr id="2" name="Picture 2">
-                                    <a:hlinkClick r:id="rId3"/>
+                                    <a:hlinkClick r:id="rId23"/>
                                   </pic:cNvPr>
                                   <pic:cNvPicPr>
                                     <a:picLocks noChangeAspect="1" noChangeArrowheads="1"/>
                                   </pic:cNvPicPr>
                                 </pic:nvPicPr>
                                 <pic:blipFill>
-                                  <a:blip r:embed="rId4">
+                                  <a:blip r:embed="rId24">
                                     <a:extLst>
                                       <a:ext uri="{28A0092B-C50C-407E-A947-70E740481C1C}">
                                         <a14:useLocalDpi xmlns:a14="http://schemas.microsoft.com/office/drawing/2010/main" val="0"/>
@@ -4486,7 +4473,7 @@
                           <wp:extent cx="180000" cy="180000"/>
                           <wp:effectExtent l="0" t="0" r="0" b="0"/>
                           <wp:docPr id="5" name="Picture 5" title="Software University @ Facebook">
-                            <a:hlinkClick xmlns:a="http://schemas.openxmlformats.org/drawingml/2006/main" r:id="rId5"/>
+                            <a:hlinkClick xmlns:a="http://schemas.openxmlformats.org/drawingml/2006/main" r:id="rId25"/>
                           </wp:docPr>
                           <wp:cNvGraphicFramePr>
                             <a:graphicFrameLocks xmlns:a="http://schemas.openxmlformats.org/drawingml/2006/main" noChangeAspect="1"/>
@@ -4496,12 +4483,12 @@
                               <pic:pic xmlns:pic="http://schemas.openxmlformats.org/drawingml/2006/picture">
                                 <pic:nvPicPr>
                                   <pic:cNvPr id="5" name="Picture 5" title="Software University @ Facebook">
-                                    <a:hlinkClick r:id="rId5"/>
+                                    <a:hlinkClick r:id="rId25"/>
                                   </pic:cNvPr>
                                   <pic:cNvPicPr/>
                                 </pic:nvPicPr>
                                 <pic:blipFill>
-                                  <a:blip r:embed="rId6"/>
+                                  <a:blip r:embed="rId26"/>
                                   <a:stretch>
                                     <a:fillRect/>
                                   </a:stretch>
@@ -4539,7 +4526,7 @@
                           <wp:extent cx="180000" cy="180000"/>
                           <wp:effectExtent l="0" t="0" r="0" b="0"/>
                           <wp:docPr id="20" name="Picture 20">
-                            <a:hlinkClick xmlns:a="http://schemas.openxmlformats.org/drawingml/2006/main" r:id="rId7"/>
+                            <a:hlinkClick xmlns:a="http://schemas.openxmlformats.org/drawingml/2006/main" r:id="rId27"/>
                           </wp:docPr>
                           <wp:cNvGraphicFramePr>
                             <a:graphicFrameLocks xmlns:a="http://schemas.openxmlformats.org/drawingml/2006/main" noChangeAspect="1"/>
@@ -4549,20 +4536,20 @@
                               <pic:pic xmlns:pic="http://schemas.openxmlformats.org/drawingml/2006/picture">
                                 <pic:nvPicPr>
                                   <pic:cNvPr id="20" name="Picture 20">
-                                    <a:hlinkClick r:id="rId7"/>
+                                    <a:hlinkClick r:id="rId27"/>
                                   </pic:cNvPr>
                                   <pic:cNvPicPr>
                                     <a:picLocks noChangeAspect="1" noChangeArrowheads="1"/>
                                   </pic:cNvPicPr>
                                 </pic:nvPicPr>
                                 <pic:blipFill>
-                                  <a:blip r:embed="rId8">
+                                  <a:blip r:embed="rId28">
                                     <a:extLst>
                                       <a:ext uri="{28A0092B-C50C-407E-A947-70E740481C1C}">
                                         <a14:useLocalDpi xmlns:a14="http://schemas.microsoft.com/office/drawing/2010/main" val="0"/>
                                       </a:ext>
                                       <a:ext uri="{837473B0-CC2E-450A-ABE3-18F120FF3D39}">
-                                        <a1611:picAttrSrcUrl xmlns:a1611="http://schemas.microsoft.com/office/drawing/2016/11/main" r:id="rId9"/>
+                                        <a1611:picAttrSrcUrl xmlns:a1611="http://schemas.microsoft.com/office/drawing/2016/11/main" r:id="rId29"/>
                                       </a:ext>
                                     </a:extLst>
                                   </a:blip>
@@ -4608,7 +4595,7 @@
                           <wp:extent cx="180000" cy="180000"/>
                           <wp:effectExtent l="0" t="0" r="0" b="0"/>
                           <wp:docPr id="7" name="Picture 7" title="Software University @ Twitter">
-                            <a:hlinkClick xmlns:a="http://schemas.openxmlformats.org/drawingml/2006/main" r:id="rId10"/>
+                            <a:hlinkClick xmlns:a="http://schemas.openxmlformats.org/drawingml/2006/main" r:id="rId30"/>
                           </wp:docPr>
                           <wp:cNvGraphicFramePr>
                             <a:graphicFrameLocks xmlns:a="http://schemas.openxmlformats.org/drawingml/2006/main" noChangeAspect="1"/>
@@ -4618,12 +4605,12 @@
                               <pic:pic xmlns:pic="http://schemas.openxmlformats.org/drawingml/2006/picture">
                                 <pic:nvPicPr>
                                   <pic:cNvPr id="7" name="Picture 7" title="Software University @ Twitter">
-                                    <a:hlinkClick r:id="rId10"/>
+                                    <a:hlinkClick r:id="rId30"/>
                                   </pic:cNvPr>
                                   <pic:cNvPicPr/>
                                 </pic:nvPicPr>
                                 <pic:blipFill>
-                                  <a:blip r:embed="rId11"/>
+                                  <a:blip r:embed="rId31"/>
                                   <a:stretch>
                                     <a:fillRect/>
                                   </a:stretch>
@@ -4661,7 +4648,7 @@
                           <wp:extent cx="180000" cy="180000"/>
                           <wp:effectExtent l="0" t="0" r="0" b="0"/>
                           <wp:docPr id="17" name="Picture 17" title="Software University @ YouTube">
-                            <a:hlinkClick xmlns:a="http://schemas.openxmlformats.org/drawingml/2006/main" r:id="rId12"/>
+                            <a:hlinkClick xmlns:a="http://schemas.openxmlformats.org/drawingml/2006/main" r:id="rId32"/>
                           </wp:docPr>
                           <wp:cNvGraphicFramePr>
                             <a:graphicFrameLocks xmlns:a="http://schemas.openxmlformats.org/drawingml/2006/main" noChangeAspect="1"/>
@@ -4671,12 +4658,12 @@
                               <pic:pic xmlns:pic="http://schemas.openxmlformats.org/drawingml/2006/picture">
                                 <pic:nvPicPr>
                                   <pic:cNvPr id="17" name="Picture 17" title="Software University @ YouTube">
-                                    <a:hlinkClick r:id="rId12"/>
+                                    <a:hlinkClick r:id="rId32"/>
                                   </pic:cNvPr>
                                   <pic:cNvPicPr/>
                                 </pic:nvPicPr>
                                 <pic:blipFill>
-                                  <a:blip r:embed="rId13"/>
+                                  <a:blip r:embed="rId33"/>
                                   <a:stretch>
                                     <a:fillRect/>
                                   </a:stretch>
@@ -4714,7 +4701,7 @@
                           <wp:extent cx="180000" cy="180000"/>
                           <wp:effectExtent l="0" t="0" r="0" b="0"/>
                           <wp:docPr id="21" name="Picture 21">
-                            <a:hlinkClick xmlns:a="http://schemas.openxmlformats.org/drawingml/2006/main" r:id="rId14"/>
+                            <a:hlinkClick xmlns:a="http://schemas.openxmlformats.org/drawingml/2006/main" r:id="rId34"/>
                           </wp:docPr>
                           <wp:cNvGraphicFramePr>
                             <a:graphicFrameLocks xmlns:a="http://schemas.openxmlformats.org/drawingml/2006/main" noChangeAspect="1"/>
@@ -4724,14 +4711,14 @@
                               <pic:pic xmlns:pic="http://schemas.openxmlformats.org/drawingml/2006/picture">
                                 <pic:nvPicPr>
                                   <pic:cNvPr id="21" name="Picture 21">
-                                    <a:hlinkClick r:id="rId14"/>
+                                    <a:hlinkClick r:id="rId34"/>
                                   </pic:cNvPr>
                                   <pic:cNvPicPr>
                                     <a:picLocks noChangeAspect="1" noChangeArrowheads="1"/>
                                   </pic:cNvPicPr>
                                 </pic:nvPicPr>
                                 <pic:blipFill rotWithShape="1">
-                                  <a:blip r:embed="rId15">
+                                  <a:blip r:embed="rId35">
                                     <a:extLst>
                                       <a:ext uri="{28A0092B-C50C-407E-A947-70E740481C1C}">
                                         <a14:useLocalDpi xmlns:a14="http://schemas.microsoft.com/office/drawing/2010/main" val="0"/>
@@ -4783,7 +4770,7 @@
                           <wp:extent cx="180000" cy="180000"/>
                           <wp:effectExtent l="0" t="0" r="0" b="0"/>
                           <wp:docPr id="22" name="Picture 22">
-                            <a:hlinkClick xmlns:a="http://schemas.openxmlformats.org/drawingml/2006/main" r:id="rId16"/>
+                            <a:hlinkClick xmlns:a="http://schemas.openxmlformats.org/drawingml/2006/main" r:id="rId36"/>
                           </wp:docPr>
                           <wp:cNvGraphicFramePr>
                             <a:graphicFrameLocks xmlns:a="http://schemas.openxmlformats.org/drawingml/2006/main" noChangeAspect="1"/>
@@ -4793,14 +4780,14 @@
                               <pic:pic xmlns:pic="http://schemas.openxmlformats.org/drawingml/2006/picture">
                                 <pic:nvPicPr>
                                   <pic:cNvPr id="22" name="Picture 22">
-                                    <a:hlinkClick r:id="rId16"/>
+                                    <a:hlinkClick r:id="rId36"/>
                                   </pic:cNvPr>
                                   <pic:cNvPicPr>
                                     <a:picLocks noChangeAspect="1" noChangeArrowheads="1"/>
                                   </pic:cNvPicPr>
                                 </pic:nvPicPr>
                                 <pic:blipFill>
-                                  <a:blip r:embed="rId17">
+                                  <a:blip r:embed="rId37">
                                     <a:extLst>
                                       <a:ext uri="{28A0092B-C50C-407E-A947-70E740481C1C}">
                                         <a14:useLocalDpi xmlns:a14="http://schemas.microsoft.com/office/drawing/2010/main" val="0"/>
@@ -4849,7 +4836,7 @@
                           <wp:extent cx="180000" cy="180000"/>
                           <wp:effectExtent l="0" t="0" r="0" b="0"/>
                           <wp:docPr id="23" name="Picture 23" title="Software University: Email Us">
-                            <a:hlinkClick xmlns:a="http://schemas.openxmlformats.org/drawingml/2006/main" r:id="rId18"/>
+                            <a:hlinkClick xmlns:a="http://schemas.openxmlformats.org/drawingml/2006/main" r:id="rId38"/>
                           </wp:docPr>
                           <wp:cNvGraphicFramePr>
                             <a:graphicFrameLocks xmlns:a="http://schemas.openxmlformats.org/drawingml/2006/main" noChangeAspect="1"/>
@@ -4859,12 +4846,12 @@
                               <pic:pic xmlns:pic="http://schemas.openxmlformats.org/drawingml/2006/picture">
                                 <pic:nvPicPr>
                                   <pic:cNvPr id="23" name="Picture 23" title="Software University: Email Us">
-                                    <a:hlinkClick r:id="rId18"/>
+                                    <a:hlinkClick r:id="rId38"/>
                                   </pic:cNvPr>
                                   <pic:cNvPicPr/>
                                 </pic:nvPicPr>
                                 <pic:blipFill>
-                                  <a:blip r:embed="rId19"/>
+                                  <a:blip r:embed="rId39"/>
                                   <a:stretch>
                                     <a:fillRect/>
                                   </a:stretch>
@@ -4926,7 +4913,7 @@
                   </pic:cNvPicPr>
                 </pic:nvPicPr>
                 <pic:blipFill>
-                  <a:blip r:embed="rId21">
+                  <a:blip r:embed="rId40">
                     <a:extLst>
                       <a:ext uri="{28A0092B-C50C-407E-A947-70E740481C1C}">
                         <a14:useLocalDpi xmlns:a14="http://schemas.microsoft.com/office/drawing/2010/main" val="0"/>
@@ -5030,7 +5017,7 @@
             </wp:anchor>
           </w:drawing>
         </mc:Choice>
-        <mc:Fallback xmlns:a1611="http://schemas.microsoft.com/office/drawing/2016/11/main" xmlns:a14="http://schemas.microsoft.com/office/drawing/2010/main" xmlns:pic="http://schemas.openxmlformats.org/drawingml/2006/picture" xmlns:a="http://schemas.openxmlformats.org/drawingml/2006/main">
+        <mc:Fallback xmlns:a="http://schemas.openxmlformats.org/drawingml/2006/main" xmlns:pic="http://schemas.openxmlformats.org/drawingml/2006/picture" xmlns:a14="http://schemas.microsoft.com/office/drawing/2010/main" xmlns:a1611="http://schemas.microsoft.com/office/drawing/2016/11/main">
           <w:pict>
             <v:line id="Straight Connector 19" style="position:absolute;flip:y;z-index:251622400;visibility:visible;mso-wrap-style:square;mso-width-percent:0;mso-height-percent:0;mso-wrap-distance-left:9pt;mso-wrap-distance-top:0;mso-wrap-distance-right:9pt;mso-wrap-distance-bottom:0;mso-position-horizontal:absolute;mso-position-horizontal-relative:text;mso-position-vertical:absolute;mso-position-vertical-relative:text;mso-width-percent:0;mso-height-percent:0;mso-width-relative:page;mso-height-relative:page" o:spid="_x0000_s1026" strokecolor="#974706 [1609]" strokeweight="1pt" from="-.1pt,5.2pt" to="520.7pt,5.2pt" w14:anchorId="60BE7D18" o:gfxdata="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">
               <v:stroke endcap="round"/>
@@ -5350,7 +5337,7 @@
 <w:hdr xmlns:wpc="http://schemas.microsoft.com/office/word/2010/wordprocessingCanvas" xmlns:cx="http://schemas.microsoft.com/office/drawing/2014/chartex" xmlns:cx1="http://schemas.microsoft.com/office/drawing/2015/9/8/chartex" xmlns:cx2="http://schemas.microsoft.com/office/drawing/2015/10/21/chartex" xmlns:cx3="http://schemas.microsoft.com/office/drawing/2016/5/9/chartex" xmlns:cx4="http://schemas.microsoft.com/office/drawing/2016/5/10/chartex" xmlns:cx5="http://schemas.microsoft.com/office/drawing/2016/5/11/chartex" xmlns:cx6="http://schemas.microsoft.com/office/drawing/2016/5/12/chartex" xmlns:cx7="http://schemas.microsoft.com/office/drawing/2016/5/13/chartex" xmlns:cx8="http://schemas.microsoft.com/office/drawing/2016/5/14/chartex" xmlns:mc="http://schemas.openxmlformats.org/markup-compatibility/2006" xmlns:aink="http://schemas.microsoft.com/office/drawing/2016/ink" xmlns:am3d="http://schemas.microsoft.com/office/drawing/2017/model3d" xmlns:o="urn:schemas-microsoft-com:office:office" xmlns:oel="http://schemas.microsoft.com/office/2019/extlst" xmlns:r="http://schemas.openxmlformats.org/officeDocument/2006/relationships" xmlns:m="http://schemas.openxmlformats.org/officeDocument/2006/math" xmlns:v="urn:schemas-microsoft-com:vml" xmlns:wp14="http://schemas.microsoft.com/office/word/2010/wordprocessingDrawing" xmlns:wp="http://schemas.openxmlformats.org/drawingml/2006/wordprocessingDrawing" xmlns:w10="urn:schemas-microsoft-com:office:word" xmlns:w="http://schemas.openxmlformats.org/wordprocessingml/2006/main" xmlns:w14="http://schemas.microsoft.com/office/word/2010/wordml" xmlns:w15="http://schemas.microsoft.com/office/word/2012/wordml" xmlns:w16cex="http://schemas.microsoft.com/office/word/2018/wordml/cex" xmlns:w16cid="http://schemas.microsoft.com/office/word/2016/wordml/cid" xmlns:w16="http://schemas.microsoft.com/office/word/2018/wordml" xmlns:w16sdtdh="http://schemas.microsoft.com/office/word/2020/wordml/sdtdatahash" xmlns:w16se="http://schemas.microsoft.com/office/word/2015/wordml/symex" xmlns:wpg="http://schemas.microsoft.com/office/word/2010/wordprocessingGroup" xmlns:wpi="http://schemas.microsoft.com/office/word/2010/wordprocessingInk" xmlns:wne="http://schemas.microsoft.com/office/word/2006/wordml" xmlns:wps="http://schemas.microsoft.com/office/word/2010/wordprocessingShape" mc:Ignorable="w14 w15 w16se w16cid w16 w16cex w16sdtdh wp14">
   <w:p>
     <w:pPr>
-      <w:pStyle w:val="a3"/>
+      <w:pStyle w:val="Header"/>
       <w:ind w:hanging="1134"/>
     </w:pPr>
   </w:p>
@@ -5479,7 +5466,7 @@
     <w:lvl w:ilvl="0" w:tplc="A0E28166">
       <w:start w:val="1"/>
       <w:numFmt w:val="decimal"/>
-      <w:pStyle w:val="2"/>
+      <w:pStyle w:val="Heading2"/>
       <w:lvlText w:val="%1."/>
       <w:lvlJc w:val="left"/>
       <w:pPr>
@@ -6288,7 +6275,7 @@
     <w:lsdException w:name="Unresolved Mention" w:semiHidden="1" w:unhideWhenUsed="1"/>
     <w:lsdException w:name="Smart Link" w:semiHidden="1" w:unhideWhenUsed="1"/>
   </w:latentStyles>
-  <w:style w:type="paragraph" w:default="1" w:styleId="a">
+  <w:style w:type="paragraph" w:default="1" w:styleId="Normal">
     <w:name w:val="Normal"/>
     <w:qFormat/>
     <w:rsid w:val="008063E1"/>
@@ -6296,11 +6283,11 @@
       <w:spacing w:before="80" w:after="120"/>
     </w:pPr>
   </w:style>
-  <w:style w:type="paragraph" w:styleId="1">
+  <w:style w:type="paragraph" w:styleId="Heading1">
     <w:name w:val="heading 1"/>
-    <w:basedOn w:val="a"/>
-    <w:next w:val="a"/>
-    <w:link w:val="10"/>
+    <w:basedOn w:val="Normal"/>
+    <w:next w:val="Normal"/>
+    <w:link w:val="Heading1Char"/>
     <w:uiPriority w:val="9"/>
     <w:qFormat/>
     <w:rsid w:val="009254B7"/>
@@ -6318,11 +6305,11 @@
       <w:szCs w:val="32"/>
     </w:rPr>
   </w:style>
-  <w:style w:type="paragraph" w:styleId="2">
+  <w:style w:type="paragraph" w:styleId="Heading2">
     <w:name w:val="heading 2"/>
-    <w:basedOn w:val="a"/>
-    <w:next w:val="a"/>
-    <w:link w:val="20"/>
+    <w:basedOn w:val="Normal"/>
+    <w:next w:val="Normal"/>
+    <w:link w:val="Heading2Char"/>
     <w:uiPriority w:val="9"/>
     <w:qFormat/>
     <w:rsid w:val="000D53AC"/>
@@ -6345,11 +6332,11 @@
       <w:szCs w:val="36"/>
     </w:rPr>
   </w:style>
-  <w:style w:type="paragraph" w:styleId="3">
+  <w:style w:type="paragraph" w:styleId="Heading3">
     <w:name w:val="heading 3"/>
-    <w:basedOn w:val="a"/>
-    <w:next w:val="a"/>
-    <w:link w:val="30"/>
+    <w:basedOn w:val="Normal"/>
+    <w:next w:val="Normal"/>
+    <w:link w:val="Heading3Char"/>
     <w:uiPriority w:val="9"/>
     <w:unhideWhenUsed/>
     <w:qFormat/>
@@ -6368,11 +6355,11 @@
       <w:szCs w:val="32"/>
     </w:rPr>
   </w:style>
-  <w:style w:type="paragraph" w:styleId="4">
+  <w:style w:type="paragraph" w:styleId="Heading4">
     <w:name w:val="heading 4"/>
-    <w:basedOn w:val="a"/>
-    <w:next w:val="a"/>
-    <w:link w:val="40"/>
+    <w:basedOn w:val="Normal"/>
+    <w:next w:val="Normal"/>
+    <w:link w:val="Heading4Char"/>
     <w:uiPriority w:val="9"/>
     <w:unhideWhenUsed/>
     <w:qFormat/>
@@ -6391,11 +6378,11 @@
       <w:sz w:val="28"/>
     </w:rPr>
   </w:style>
-  <w:style w:type="paragraph" w:styleId="5">
+  <w:style w:type="paragraph" w:styleId="Heading5">
     <w:name w:val="heading 5"/>
-    <w:basedOn w:val="a"/>
-    <w:next w:val="a"/>
-    <w:link w:val="50"/>
+    <w:basedOn w:val="Normal"/>
+    <w:next w:val="Normal"/>
+    <w:link w:val="Heading5Char"/>
     <w:uiPriority w:val="9"/>
     <w:semiHidden/>
     <w:unhideWhenUsed/>
@@ -6413,13 +6400,13 @@
       <w:color w:val="B2500E"/>
     </w:rPr>
   </w:style>
-  <w:style w:type="character" w:default="1" w:styleId="a0">
+  <w:style w:type="character" w:default="1" w:styleId="DefaultParagraphFont">
     <w:name w:val="Default Paragraph Font"/>
     <w:uiPriority w:val="1"/>
     <w:semiHidden/>
     <w:unhideWhenUsed/>
   </w:style>
-  <w:style w:type="table" w:default="1" w:styleId="a1">
+  <w:style w:type="table" w:default="1" w:styleId="TableNormal">
     <w:name w:val="Normal Table"/>
     <w:uiPriority w:val="99"/>
     <w:semiHidden/>
@@ -6434,16 +6421,16 @@
       </w:tblCellMar>
     </w:tblPr>
   </w:style>
-  <w:style w:type="numbering" w:default="1" w:styleId="a2">
+  <w:style w:type="numbering" w:default="1" w:styleId="NoList">
     <w:name w:val="No List"/>
     <w:uiPriority w:val="99"/>
     <w:semiHidden/>
     <w:unhideWhenUsed/>
   </w:style>
-  <w:style w:type="paragraph" w:styleId="a3">
+  <w:style w:type="paragraph" w:styleId="Header">
     <w:name w:val="header"/>
-    <w:basedOn w:val="a"/>
-    <w:link w:val="a4"/>
+    <w:basedOn w:val="Normal"/>
+    <w:link w:val="HeaderChar"/>
     <w:uiPriority w:val="99"/>
     <w:unhideWhenUsed/>
     <w:rsid w:val="008068A2"/>
@@ -6455,17 +6442,17 @@
       <w:spacing w:after="0" w:line="240" w:lineRule="auto"/>
     </w:pPr>
   </w:style>
-  <w:style w:type="character" w:customStyle="1" w:styleId="a4">
-    <w:name w:val="Горен колонтитул Знак"/>
-    <w:basedOn w:val="a0"/>
-    <w:link w:val="a3"/>
+  <w:style w:type="character" w:customStyle="1" w:styleId="HeaderChar">
+    <w:name w:val="Header Char"/>
+    <w:basedOn w:val="DefaultParagraphFont"/>
+    <w:link w:val="Header"/>
     <w:uiPriority w:val="99"/>
     <w:rsid w:val="008068A2"/>
   </w:style>
-  <w:style w:type="paragraph" w:styleId="a5">
+  <w:style w:type="paragraph" w:styleId="Footer">
     <w:name w:val="footer"/>
-    <w:basedOn w:val="a"/>
-    <w:link w:val="a6"/>
+    <w:basedOn w:val="Normal"/>
+    <w:link w:val="FooterChar"/>
     <w:uiPriority w:val="99"/>
     <w:unhideWhenUsed/>
     <w:rsid w:val="008068A2"/>
@@ -6477,17 +6464,17 @@
       <w:spacing w:after="0" w:line="240" w:lineRule="auto"/>
     </w:pPr>
   </w:style>
-  <w:style w:type="character" w:customStyle="1" w:styleId="a6">
-    <w:name w:val="Долен колонтитул Знак"/>
-    <w:basedOn w:val="a0"/>
-    <w:link w:val="a5"/>
+  <w:style w:type="character" w:customStyle="1" w:styleId="FooterChar">
+    <w:name w:val="Footer Char"/>
+    <w:basedOn w:val="DefaultParagraphFont"/>
+    <w:link w:val="Footer"/>
     <w:uiPriority w:val="99"/>
     <w:rsid w:val="008068A2"/>
   </w:style>
-  <w:style w:type="paragraph" w:styleId="a7">
+  <w:style w:type="paragraph" w:styleId="BalloonText">
     <w:name w:val="Balloon Text"/>
-    <w:basedOn w:val="a"/>
-    <w:link w:val="a8"/>
+    <w:basedOn w:val="Normal"/>
+    <w:link w:val="BalloonTextChar"/>
     <w:uiPriority w:val="99"/>
     <w:semiHidden/>
     <w:unhideWhenUsed/>
@@ -6501,10 +6488,10 @@
       <w:szCs w:val="16"/>
     </w:rPr>
   </w:style>
-  <w:style w:type="character" w:customStyle="1" w:styleId="a8">
-    <w:name w:val="Изнесен текст Знак"/>
-    <w:basedOn w:val="a0"/>
-    <w:link w:val="a7"/>
+  <w:style w:type="character" w:customStyle="1" w:styleId="BalloonTextChar">
+    <w:name w:val="Balloon Text Char"/>
+    <w:basedOn w:val="DefaultParagraphFont"/>
+    <w:link w:val="BalloonText"/>
     <w:uiPriority w:val="99"/>
     <w:semiHidden/>
     <w:rsid w:val="00564D7B"/>
@@ -6514,9 +6501,9 @@
       <w:szCs w:val="16"/>
     </w:rPr>
   </w:style>
-  <w:style w:type="character" w:styleId="a9">
+  <w:style w:type="character" w:styleId="Hyperlink">
     <w:name w:val="Hyperlink"/>
-    <w:basedOn w:val="a0"/>
+    <w:basedOn w:val="DefaultParagraphFont"/>
     <w:uiPriority w:val="99"/>
     <w:unhideWhenUsed/>
     <w:rsid w:val="0079324A"/>
@@ -6525,10 +6512,10 @@
       <w:u w:val="single"/>
     </w:rPr>
   </w:style>
-  <w:style w:type="character" w:customStyle="1" w:styleId="10">
-    <w:name w:val="Заглавие 1 Знак"/>
-    <w:basedOn w:val="a0"/>
-    <w:link w:val="1"/>
+  <w:style w:type="character" w:customStyle="1" w:styleId="Heading1Char">
+    <w:name w:val="Heading 1 Char"/>
+    <w:basedOn w:val="DefaultParagraphFont"/>
+    <w:link w:val="Heading1"/>
     <w:uiPriority w:val="9"/>
     <w:rsid w:val="009254B7"/>
     <w:rPr>
@@ -6539,10 +6526,10 @@
       <w:szCs w:val="32"/>
     </w:rPr>
   </w:style>
-  <w:style w:type="character" w:customStyle="1" w:styleId="20">
-    <w:name w:val="Заглавие 2 Знак"/>
-    <w:basedOn w:val="a0"/>
-    <w:link w:val="2"/>
+  <w:style w:type="character" w:customStyle="1" w:styleId="Heading2Char">
+    <w:name w:val="Heading 2 Char"/>
+    <w:basedOn w:val="DefaultParagraphFont"/>
+    <w:link w:val="Heading2"/>
     <w:uiPriority w:val="9"/>
     <w:rsid w:val="000D53AC"/>
     <w:rPr>
@@ -6554,9 +6541,9 @@
       <w:szCs w:val="36"/>
     </w:rPr>
   </w:style>
-  <w:style w:type="paragraph" w:styleId="aa">
+  <w:style w:type="paragraph" w:styleId="NormalWeb">
     <w:name w:val="Normal (Web)"/>
-    <w:basedOn w:val="a"/>
+    <w:basedOn w:val="Normal"/>
     <w:uiPriority w:val="99"/>
     <w:semiHidden/>
     <w:unhideWhenUsed/>
@@ -6570,9 +6557,9 @@
       <w:szCs w:val="24"/>
     </w:rPr>
   </w:style>
-  <w:style w:type="character" w:styleId="ab">
+  <w:style w:type="character" w:styleId="Strong">
     <w:name w:val="Strong"/>
-    <w:basedOn w:val="a0"/>
+    <w:basedOn w:val="DefaultParagraphFont"/>
     <w:uiPriority w:val="22"/>
     <w:qFormat/>
     <w:rsid w:val="00524789"/>
@@ -6581,10 +6568,10 @@
       <w:bCs/>
     </w:rPr>
   </w:style>
-  <w:style w:type="character" w:customStyle="1" w:styleId="30">
-    <w:name w:val="Заглавие 3 Знак"/>
-    <w:basedOn w:val="a0"/>
-    <w:link w:val="3"/>
+  <w:style w:type="character" w:customStyle="1" w:styleId="Heading3Char">
+    <w:name w:val="Heading 3 Char"/>
+    <w:basedOn w:val="DefaultParagraphFont"/>
+    <w:link w:val="Heading3"/>
     <w:uiPriority w:val="9"/>
     <w:rsid w:val="000D53AC"/>
     <w:rPr>
@@ -6595,10 +6582,10 @@
       <w:szCs w:val="32"/>
     </w:rPr>
   </w:style>
-  <w:style w:type="character" w:customStyle="1" w:styleId="40">
-    <w:name w:val="Заглавие 4 Знак"/>
-    <w:basedOn w:val="a0"/>
-    <w:link w:val="4"/>
+  <w:style w:type="character" w:customStyle="1" w:styleId="Heading4Char">
+    <w:name w:val="Heading 4 Char"/>
+    <w:basedOn w:val="DefaultParagraphFont"/>
+    <w:link w:val="Heading4"/>
     <w:uiPriority w:val="9"/>
     <w:rsid w:val="008C5930"/>
     <w:rPr>
@@ -6609,10 +6596,10 @@
       <w:sz w:val="28"/>
     </w:rPr>
   </w:style>
-  <w:style w:type="paragraph" w:styleId="ac">
+  <w:style w:type="paragraph" w:styleId="ListParagraph">
     <w:name w:val="List Paragraph"/>
-    <w:basedOn w:val="a"/>
-    <w:link w:val="ad"/>
+    <w:basedOn w:val="Normal"/>
+    <w:link w:val="ListParagraphChar"/>
     <w:uiPriority w:val="34"/>
     <w:qFormat/>
     <w:rsid w:val="008617B5"/>
@@ -6621,9 +6608,9 @@
       <w:contextualSpacing/>
     </w:pPr>
   </w:style>
-  <w:style w:type="character" w:styleId="ae">
+  <w:style w:type="character" w:styleId="FollowedHyperlink">
     <w:name w:val="FollowedHyperlink"/>
-    <w:basedOn w:val="a0"/>
+    <w:basedOn w:val="DefaultParagraphFont"/>
     <w:uiPriority w:val="99"/>
     <w:semiHidden/>
     <w:unhideWhenUsed/>
@@ -6633,10 +6620,10 @@
       <w:u w:val="single"/>
     </w:rPr>
   </w:style>
-  <w:style w:type="character" w:customStyle="1" w:styleId="50">
-    <w:name w:val="Заглавие 5 Знак"/>
-    <w:basedOn w:val="a0"/>
-    <w:link w:val="5"/>
+  <w:style w:type="character" w:customStyle="1" w:styleId="Heading5Char">
+    <w:name w:val="Heading 5 Char"/>
+    <w:basedOn w:val="DefaultParagraphFont"/>
+    <w:link w:val="Heading5"/>
     <w:uiPriority w:val="9"/>
     <w:semiHidden/>
     <w:rsid w:val="008C5930"/>
@@ -6648,7 +6635,7 @@
   </w:style>
   <w:style w:type="paragraph" w:customStyle="1" w:styleId="Code">
     <w:name w:val="Code"/>
-    <w:basedOn w:val="a"/>
+    <w:basedOn w:val="Normal"/>
     <w:link w:val="CodeChar"/>
     <w:qFormat/>
     <w:rsid w:val="008063E1"/>
@@ -6660,7 +6647,7 @@
   </w:style>
   <w:style w:type="character" w:customStyle="1" w:styleId="CodeChar">
     <w:name w:val="Code Char"/>
-    <w:basedOn w:val="a0"/>
+    <w:basedOn w:val="DefaultParagraphFont"/>
     <w:link w:val="Code"/>
     <w:qFormat/>
     <w:rsid w:val="008063E1"/>
@@ -6670,9 +6657,9 @@
       <w:noProof/>
     </w:rPr>
   </w:style>
-  <w:style w:type="table" w:styleId="af">
+  <w:style w:type="table" w:styleId="TableGrid">
     <w:name w:val="Table Grid"/>
-    <w:basedOn w:val="a1"/>
+    <w:basedOn w:val="TableNormal"/>
     <w:uiPriority w:val="59"/>
     <w:rsid w:val="00763912"/>
     <w:pPr>
@@ -6691,12 +6678,12 @@
   </w:style>
   <w:style w:type="character" w:customStyle="1" w:styleId="tgc">
     <w:name w:val="_tgc"/>
-    <w:basedOn w:val="a0"/>
+    <w:basedOn w:val="DefaultParagraphFont"/>
     <w:rsid w:val="00D8395C"/>
   </w:style>
   <w:style w:type="paragraph" w:customStyle="1" w:styleId="Index">
     <w:name w:val="Index"/>
-    <w:basedOn w:val="a"/>
+    <w:basedOn w:val="Normal"/>
     <w:qFormat/>
     <w:rsid w:val="005054C7"/>
     <w:pPr>
@@ -6707,17 +6694,17 @@
       <w:rFonts w:cs="FreeSans"/>
     </w:rPr>
   </w:style>
-  <w:style w:type="character" w:customStyle="1" w:styleId="ad">
-    <w:name w:val="Списък на абзаци Знак"/>
-    <w:basedOn w:val="a0"/>
-    <w:link w:val="ac"/>
+  <w:style w:type="character" w:customStyle="1" w:styleId="ListParagraphChar">
+    <w:name w:val="List Paragraph Char"/>
+    <w:basedOn w:val="DefaultParagraphFont"/>
+    <w:link w:val="ListParagraph"/>
     <w:uiPriority w:val="34"/>
     <w:qFormat/>
     <w:rsid w:val="005054C7"/>
   </w:style>
   <w:style w:type="character" w:customStyle="1" w:styleId="InternetLink">
     <w:name w:val="Internet Link"/>
-    <w:basedOn w:val="a0"/>
+    <w:basedOn w:val="DefaultParagraphFont"/>
     <w:uiPriority w:val="99"/>
     <w:unhideWhenUsed/>
     <w:rsid w:val="005054C7"/>
@@ -6726,9 +6713,9 @@
       <w:u w:val="single"/>
     </w:rPr>
   </w:style>
-  <w:style w:type="character" w:styleId="af0">
+  <w:style w:type="character" w:styleId="UnresolvedMention">
     <w:name w:val="Unresolved Mention"/>
-    <w:basedOn w:val="a0"/>
+    <w:basedOn w:val="DefaultParagraphFont"/>
     <w:uiPriority w:val="99"/>
     <w:semiHidden/>
     <w:unhideWhenUsed/>

</xml_diff>